<commit_message>
essai routage (pas utile pour valider bloc 1)
</commit_message>
<xml_diff>
--- a/Projet fil rouge frond.docx
+++ b/Projet fil rouge frond.docx
@@ -15,13 +15,45 @@
           <w:sz w:val="28"/>
           <w:szCs w:val="28"/>
         </w:rPr>
-        <w:t>Projet fil rouge frond-end</w:t>
+        <w:t xml:space="preserve">Projet fil rouge </w:t>
+      </w:r>
+      <w:proofErr w:type="spellStart"/>
+      <w:r>
+        <w:rPr>
+          <w:sz w:val="28"/>
+          <w:szCs w:val="28"/>
+        </w:rPr>
+        <w:t>frond</w:t>
+      </w:r>
+      <w:proofErr w:type="spellEnd"/>
+      <w:r>
+        <w:rPr>
+          <w:sz w:val="28"/>
+          <w:szCs w:val="28"/>
+        </w:rPr>
+        <w:t>-end</w:t>
       </w:r>
     </w:p>
     <w:p/>
     <w:p>
       <w:r>
-        <w:t>Vérification node.js installé avec node -v = ok version v18.16.0, pour avoir npm installé par défaut avec node.js</w:t>
+        <w:t xml:space="preserve">Vérification node.js installé avec </w:t>
+      </w:r>
+      <w:proofErr w:type="spellStart"/>
+      <w:r>
+        <w:t>node</w:t>
+      </w:r>
+      <w:proofErr w:type="spellEnd"/>
+      <w:r>
+        <w:t xml:space="preserve"> -v = ok version v18.16.0, pour avoir </w:t>
+      </w:r>
+      <w:proofErr w:type="spellStart"/>
+      <w:r>
+        <w:t>npm</w:t>
+      </w:r>
+      <w:proofErr w:type="spellEnd"/>
+      <w:r>
+        <w:t xml:space="preserve"> installé par défaut avec node.js</w:t>
       </w:r>
       <w:r>
         <w:t>.</w:t>
@@ -30,24 +62,264 @@
     <w:p/>
     <w:p>
       <w:r>
-        <w:t>Me met à la racine du projet (dossier fil rouge front-end) et installe bootstrap avec</w:t>
-      </w:r>
-      <w:r>
-        <w:t xml:space="preserve"> npm</w:t>
-      </w:r>
-      <w:r>
-        <w:t xml:space="preserve"> install bootstrap</w:t>
-      </w:r>
+        <w:t xml:space="preserve">Me met à la racine du projet (dossier fil rouge </w:t>
+      </w:r>
+      <w:proofErr w:type="spellStart"/>
+      <w:r>
+        <w:t>front-end</w:t>
+      </w:r>
+      <w:proofErr w:type="spellEnd"/>
+      <w:r>
+        <w:t xml:space="preserve">) et installe </w:t>
+      </w:r>
+      <w:proofErr w:type="spellStart"/>
+      <w:r>
+        <w:t>bootstrap</w:t>
+      </w:r>
+      <w:proofErr w:type="spellEnd"/>
+      <w:r>
+        <w:t xml:space="preserve"> avec</w:t>
+      </w:r>
+      <w:r>
+        <w:t xml:space="preserve"> </w:t>
+      </w:r>
+      <w:proofErr w:type="spellStart"/>
+      <w:r>
+        <w:t>npm</w:t>
+      </w:r>
+      <w:proofErr w:type="spellEnd"/>
+      <w:r>
+        <w:t xml:space="preserve"> </w:t>
+      </w:r>
+      <w:proofErr w:type="spellStart"/>
+      <w:r>
+        <w:t>install</w:t>
+      </w:r>
+      <w:proofErr w:type="spellEnd"/>
+      <w:r>
+        <w:t xml:space="preserve"> </w:t>
+      </w:r>
+      <w:proofErr w:type="spellStart"/>
+      <w:r>
+        <w:t>bootstrap</w:t>
+      </w:r>
+      <w:proofErr w:type="spellEnd"/>
       <w:r>
         <w:t>.</w:t>
       </w:r>
       <w:r>
-        <w:t xml:space="preserve"> Télécharge fichiers bootstrap et dépendances via npm, contenant bibliothèque et modules externe pour fonctionnement du projet. Création dossier node_modules.</w:t>
-      </w:r>
-    </w:p>
-    <w:p>
-      <w:r>
-        <w:t xml:space="preserve">Création dossier style avec fichier main.scss (principal) et _custom.scss (pour customisation style) pour utiliser sass. Avec importation de chaque fichier dans chaque fichier pour que tout soit chargé. </w:t>
+        <w:t xml:space="preserve"> Télécharge fichiers </w:t>
+      </w:r>
+      <w:proofErr w:type="spellStart"/>
+      <w:r>
+        <w:t>bootstrap</w:t>
+      </w:r>
+      <w:proofErr w:type="spellEnd"/>
+      <w:r>
+        <w:t xml:space="preserve"> et dépendances via </w:t>
+      </w:r>
+      <w:proofErr w:type="spellStart"/>
+      <w:r>
+        <w:t>npm</w:t>
+      </w:r>
+      <w:proofErr w:type="spellEnd"/>
+      <w:r>
+        <w:t xml:space="preserve">, contenant bibliothèque et modules externe pour fonctionnement du projet. Création dossier </w:t>
+      </w:r>
+      <w:proofErr w:type="spellStart"/>
+      <w:r>
+        <w:t>node_modules</w:t>
+      </w:r>
+      <w:proofErr w:type="spellEnd"/>
+      <w:r>
+        <w:t>.</w:t>
+      </w:r>
+    </w:p>
+    <w:p>
+      <w:r>
+        <w:t>Initialisation du git pour commit de vs code sur git hub.</w:t>
+      </w:r>
+    </w:p>
+    <w:p>
+      <w:r>
+        <w:drawing>
+          <wp:inline distT="0" distB="0" distL="0" distR="0" wp14:anchorId="62E1A1AF" wp14:editId="0504ABFE">
+            <wp:extent cx="2695951" cy="485843"/>
+            <wp:effectExtent l="0" t="0" r="0" b="9525"/>
+            <wp:docPr id="1396960157" name="Image 1"/>
+            <wp:cNvGraphicFramePr>
+              <a:graphicFrameLocks xmlns:a="http://schemas.openxmlformats.org/drawingml/2006/main" noChangeAspect="1"/>
+            </wp:cNvGraphicFramePr>
+            <a:graphic xmlns:a="http://schemas.openxmlformats.org/drawingml/2006/main">
+              <a:graphicData uri="http://schemas.openxmlformats.org/drawingml/2006/picture">
+                <pic:pic xmlns:pic="http://schemas.openxmlformats.org/drawingml/2006/picture">
+                  <pic:nvPicPr>
+                    <pic:cNvPr id="1396960157" name=""/>
+                    <pic:cNvPicPr/>
+                  </pic:nvPicPr>
+                  <pic:blipFill>
+                    <a:blip r:embed="rId4"/>
+                    <a:stretch>
+                      <a:fillRect/>
+                    </a:stretch>
+                  </pic:blipFill>
+                  <pic:spPr>
+                    <a:xfrm>
+                      <a:off x="0" y="0"/>
+                      <a:ext cx="2695951" cy="485843"/>
+                    </a:xfrm>
+                    <a:prstGeom prst="rect">
+                      <a:avLst/>
+                    </a:prstGeom>
+                  </pic:spPr>
+                </pic:pic>
+              </a:graphicData>
+            </a:graphic>
+          </wp:inline>
+        </w:drawing>
+      </w:r>
+    </w:p>
+    <w:p>
+      <w:r>
+        <w:drawing>
+          <wp:inline distT="0" distB="0" distL="0" distR="0" wp14:anchorId="1F46D497" wp14:editId="7B5669DC">
+            <wp:extent cx="5760720" cy="1920240"/>
+            <wp:effectExtent l="0" t="0" r="0" b="3810"/>
+            <wp:docPr id="45707970" name="Image 1"/>
+            <wp:cNvGraphicFramePr>
+              <a:graphicFrameLocks xmlns:a="http://schemas.openxmlformats.org/drawingml/2006/main" noChangeAspect="1"/>
+            </wp:cNvGraphicFramePr>
+            <a:graphic xmlns:a="http://schemas.openxmlformats.org/drawingml/2006/main">
+              <a:graphicData uri="http://schemas.openxmlformats.org/drawingml/2006/picture">
+                <pic:pic xmlns:pic="http://schemas.openxmlformats.org/drawingml/2006/picture">
+                  <pic:nvPicPr>
+                    <pic:cNvPr id="45707970" name=""/>
+                    <pic:cNvPicPr/>
+                  </pic:nvPicPr>
+                  <pic:blipFill>
+                    <a:blip r:embed="rId5"/>
+                    <a:stretch>
+                      <a:fillRect/>
+                    </a:stretch>
+                  </pic:blipFill>
+                  <pic:spPr>
+                    <a:xfrm>
+                      <a:off x="0" y="0"/>
+                      <a:ext cx="5760720" cy="1920240"/>
+                    </a:xfrm>
+                    <a:prstGeom prst="rect">
+                      <a:avLst/>
+                    </a:prstGeom>
+                  </pic:spPr>
+                </pic:pic>
+              </a:graphicData>
+            </a:graphic>
+          </wp:inline>
+        </w:drawing>
+      </w:r>
+    </w:p>
+    <w:p>
+      <w:r>
+        <w:t>Création routage</w:t>
+      </w:r>
+    </w:p>
+    <w:p>
+      <w:r>
+        <w:t xml:space="preserve">Pour cela création dossier router, avec fichier </w:t>
+      </w:r>
+      <w:r>
+        <w:t>R</w:t>
+      </w:r>
+      <w:r>
+        <w:t>oute.js</w:t>
+      </w:r>
+      <w:r>
+        <w:t xml:space="preserve">, allRoutes.js et Router.js. Ici le code pour le routage n’est pas le plus important car c’est le style (html, </w:t>
+      </w:r>
+      <w:proofErr w:type="spellStart"/>
+      <w:r>
+        <w:t>css</w:t>
+      </w:r>
+      <w:proofErr w:type="spellEnd"/>
+      <w:r>
+        <w:t xml:space="preserve">, </w:t>
+      </w:r>
+      <w:proofErr w:type="spellStart"/>
+      <w:r>
+        <w:t>sass</w:t>
+      </w:r>
+      <w:proofErr w:type="spellEnd"/>
+      <w:r>
+        <w:t xml:space="preserve">) le plus important pour le </w:t>
+      </w:r>
+      <w:proofErr w:type="spellStart"/>
+      <w:r>
+        <w:t>front-end</w:t>
+      </w:r>
+      <w:proofErr w:type="spellEnd"/>
+      <w:r>
+        <w:t>.</w:t>
+      </w:r>
+    </w:p>
+    <w:p>
+      <w:r>
+        <w:t xml:space="preserve">Téléchargement de PHP server pour voir la page. </w:t>
+      </w:r>
+    </w:p>
+    <w:p/>
+    <w:p/>
+    <w:p>
+      <w:r>
+        <w:t xml:space="preserve">Création dossier </w:t>
+      </w:r>
+      <w:proofErr w:type="spellStart"/>
+      <w:r>
+        <w:t>scss</w:t>
+      </w:r>
+      <w:proofErr w:type="spellEnd"/>
+      <w:r>
+        <w:t>(avant styles)</w:t>
+      </w:r>
+      <w:r>
+        <w:t xml:space="preserve"> avec fichier </w:t>
+      </w:r>
+      <w:proofErr w:type="spellStart"/>
+      <w:r>
+        <w:t>main.scss</w:t>
+      </w:r>
+      <w:proofErr w:type="spellEnd"/>
+      <w:r>
+        <w:t xml:space="preserve"> (principal) et _</w:t>
+      </w:r>
+      <w:proofErr w:type="spellStart"/>
+      <w:r>
+        <w:t>custom.scss</w:t>
+      </w:r>
+      <w:proofErr w:type="spellEnd"/>
+      <w:r>
+        <w:t xml:space="preserve"> (pour customisation style</w:t>
+      </w:r>
+      <w:r>
+        <w:t xml:space="preserve">, </w:t>
+      </w:r>
+      <w:proofErr w:type="spellStart"/>
+      <w:r>
+        <w:t>underscore</w:t>
+      </w:r>
+      <w:proofErr w:type="spellEnd"/>
+      <w:r>
+        <w:t xml:space="preserve"> devant pour dire qu’il ne doit pas être compilé</w:t>
+      </w:r>
+      <w:r>
+        <w:t xml:space="preserve">) pour utiliser </w:t>
+      </w:r>
+      <w:proofErr w:type="spellStart"/>
+      <w:r>
+        <w:t>sass</w:t>
+      </w:r>
+      <w:proofErr w:type="spellEnd"/>
+      <w:r>
+        <w:t xml:space="preserve">. Avec importation de chaque fichier dans chaque fichier pour que tout soit chargé. </w:t>
       </w:r>
     </w:p>
     <w:p>
@@ -68,7 +340,7 @@
                     <pic:cNvPicPr/>
                   </pic:nvPicPr>
                   <pic:blipFill>
-                    <a:blip r:embed="rId4"/>
+                    <a:blip r:embed="rId6"/>
                     <a:stretch>
                       <a:fillRect/>
                     </a:stretch>
@@ -91,6 +363,7 @@
     </w:p>
     <w:p>
       <w:r>
+        <w:lastRenderedPageBreak/>
         <w:drawing>
           <wp:inline distT="0" distB="0" distL="0" distR="0" wp14:anchorId="41FC5487" wp14:editId="0843A865">
             <wp:extent cx="5039428" cy="1876687"/>
@@ -107,7 +380,7 @@
                     <pic:cNvPicPr/>
                   </pic:nvPicPr>
                   <pic:blipFill>
-                    <a:blip r:embed="rId5"/>
+                    <a:blip r:embed="rId7"/>
                     <a:stretch>
                       <a:fillRect/>
                     </a:stretch>
@@ -130,10 +403,248 @@
     </w:p>
     <w:p>
       <w:r>
-        <w:t>Initialisation du git pour commit de vs code sur git hub.</w:t>
+        <w:t xml:space="preserve">Installation extension live </w:t>
+      </w:r>
+      <w:proofErr w:type="spellStart"/>
+      <w:r>
+        <w:t>sass</w:t>
+      </w:r>
+      <w:proofErr w:type="spellEnd"/>
+      <w:r>
+        <w:t xml:space="preserve"> compiler sur vs code.</w:t>
+      </w:r>
+      <w:r>
+        <w:t xml:space="preserve"> Qui permet d’avoir </w:t>
+      </w:r>
+      <w:proofErr w:type="spellStart"/>
+      <w:r>
+        <w:t>watch</w:t>
+      </w:r>
+      <w:proofErr w:type="spellEnd"/>
+      <w:r>
+        <w:t xml:space="preserve"> </w:t>
+      </w:r>
+      <w:proofErr w:type="spellStart"/>
+      <w:r>
+        <w:t>sass</w:t>
+      </w:r>
+      <w:proofErr w:type="spellEnd"/>
+      <w:r>
+        <w:t xml:space="preserve"> en bas de vs code, et en cliquant dessus, créer le fichier main.css et </w:t>
+      </w:r>
+      <w:proofErr w:type="spellStart"/>
+      <w:r>
+        <w:t>main.css.map</w:t>
+      </w:r>
+      <w:proofErr w:type="spellEnd"/>
+      <w:r>
+        <w:t xml:space="preserve">. Cela permet du fichier de </w:t>
+      </w:r>
+      <w:proofErr w:type="spellStart"/>
+      <w:r>
+        <w:t>main.scss</w:t>
+      </w:r>
+      <w:proofErr w:type="spellEnd"/>
+      <w:r>
+        <w:t xml:space="preserve"> de mettre à jour le main.css. A chaque fois que j’ouvre et referme vs code, il faut bien penser à faire en sorte qu’il soit actif. </w:t>
+      </w:r>
+    </w:p>
+    <w:p>
+      <w:r>
+        <w:t>Penser à faire référence au fichier dans le fichier html.</w:t>
       </w:r>
     </w:p>
     <w:p/>
+    <w:p/>
+    <w:p/>
+    <w:p>
+      <w:r>
+        <w:t>Création header, avec menu burger pour version mobile et en ligne pour version desktop</w:t>
+      </w:r>
+      <w:r>
+        <w:t>.</w:t>
+      </w:r>
+    </w:p>
+    <w:p>
+      <w:r>
+        <w:drawing>
+          <wp:inline distT="0" distB="0" distL="0" distR="0" wp14:anchorId="771DA601" wp14:editId="4776722B">
+            <wp:extent cx="4353533" cy="666843"/>
+            <wp:effectExtent l="0" t="0" r="9525" b="0"/>
+            <wp:docPr id="1979733736" name="Image 1"/>
+            <wp:cNvGraphicFramePr>
+              <a:graphicFrameLocks xmlns:a="http://schemas.openxmlformats.org/drawingml/2006/main" noChangeAspect="1"/>
+            </wp:cNvGraphicFramePr>
+            <a:graphic xmlns:a="http://schemas.openxmlformats.org/drawingml/2006/main">
+              <a:graphicData uri="http://schemas.openxmlformats.org/drawingml/2006/picture">
+                <pic:pic xmlns:pic="http://schemas.openxmlformats.org/drawingml/2006/picture">
+                  <pic:nvPicPr>
+                    <pic:cNvPr id="1979733736" name=""/>
+                    <pic:cNvPicPr/>
+                  </pic:nvPicPr>
+                  <pic:blipFill>
+                    <a:blip r:embed="rId8"/>
+                    <a:stretch>
+                      <a:fillRect/>
+                    </a:stretch>
+                  </pic:blipFill>
+                  <pic:spPr>
+                    <a:xfrm>
+                      <a:off x="0" y="0"/>
+                      <a:ext cx="4353533" cy="666843"/>
+                    </a:xfrm>
+                    <a:prstGeom prst="rect">
+                      <a:avLst/>
+                    </a:prstGeom>
+                  </pic:spPr>
+                </pic:pic>
+              </a:graphicData>
+            </a:graphic>
+          </wp:inline>
+        </w:drawing>
+      </w:r>
+    </w:p>
+    <w:p>
+      <w:r>
+        <w:drawing>
+          <wp:inline distT="0" distB="0" distL="0" distR="0" wp14:anchorId="1ECCC4D2" wp14:editId="294DB072">
+            <wp:extent cx="5760720" cy="175895"/>
+            <wp:effectExtent l="0" t="0" r="0" b="0"/>
+            <wp:docPr id="131433153" name="Image 1"/>
+            <wp:cNvGraphicFramePr>
+              <a:graphicFrameLocks xmlns:a="http://schemas.openxmlformats.org/drawingml/2006/main" noChangeAspect="1"/>
+            </wp:cNvGraphicFramePr>
+            <a:graphic xmlns:a="http://schemas.openxmlformats.org/drawingml/2006/main">
+              <a:graphicData uri="http://schemas.openxmlformats.org/drawingml/2006/picture">
+                <pic:pic xmlns:pic="http://schemas.openxmlformats.org/drawingml/2006/picture">
+                  <pic:nvPicPr>
+                    <pic:cNvPr id="131433153" name=""/>
+                    <pic:cNvPicPr/>
+                  </pic:nvPicPr>
+                  <pic:blipFill>
+                    <a:blip r:embed="rId9"/>
+                    <a:stretch>
+                      <a:fillRect/>
+                    </a:stretch>
+                  </pic:blipFill>
+                  <pic:spPr>
+                    <a:xfrm>
+                      <a:off x="0" y="0"/>
+                      <a:ext cx="5760720" cy="175895"/>
+                    </a:xfrm>
+                    <a:prstGeom prst="rect">
+                      <a:avLst/>
+                    </a:prstGeom>
+                  </pic:spPr>
+                </pic:pic>
+              </a:graphicData>
+            </a:graphic>
+          </wp:inline>
+        </w:drawing>
+      </w:r>
+    </w:p>
+    <w:p>
+      <w:r>
+        <w:t xml:space="preserve">Création </w:t>
+      </w:r>
+      <w:proofErr w:type="spellStart"/>
+      <w:r>
+        <w:t>footer</w:t>
+      </w:r>
+      <w:proofErr w:type="spellEnd"/>
+      <w:r>
+        <w:t xml:space="preserve"> </w:t>
+      </w:r>
+      <w:r>
+        <w:t xml:space="preserve">qui prend toute la largueur avec 12colonnes indiqué (sauf pour l’adresse et test qui sont mis sur 6 colonnes soit la moitié) , et un </w:t>
+      </w:r>
+      <w:proofErr w:type="spellStart"/>
+      <w:r>
+        <w:t>breakpoint</w:t>
+      </w:r>
+      <w:proofErr w:type="spellEnd"/>
+      <w:r>
+        <w:t xml:space="preserve"> pour les écrans larges. Pour les écrans &gt;992px, un espace prendra seulement la place de 4colonnes sur les 12 disponible et donc dans la version bureau on a bien 3 espaces différents</w:t>
+      </w:r>
+    </w:p>
+    <w:p>
+      <w:r>
+        <w:drawing>
+          <wp:inline distT="0" distB="0" distL="0" distR="0" wp14:anchorId="37676997" wp14:editId="154A8E2A">
+            <wp:extent cx="4334480" cy="1905266"/>
+            <wp:effectExtent l="0" t="0" r="9525" b="0"/>
+            <wp:docPr id="1654248081" name="Image 1"/>
+            <wp:cNvGraphicFramePr>
+              <a:graphicFrameLocks xmlns:a="http://schemas.openxmlformats.org/drawingml/2006/main" noChangeAspect="1"/>
+            </wp:cNvGraphicFramePr>
+            <a:graphic xmlns:a="http://schemas.openxmlformats.org/drawingml/2006/main">
+              <a:graphicData uri="http://schemas.openxmlformats.org/drawingml/2006/picture">
+                <pic:pic xmlns:pic="http://schemas.openxmlformats.org/drawingml/2006/picture">
+                  <pic:nvPicPr>
+                    <pic:cNvPr id="1654248081" name=""/>
+                    <pic:cNvPicPr/>
+                  </pic:nvPicPr>
+                  <pic:blipFill>
+                    <a:blip r:embed="rId10"/>
+                    <a:stretch>
+                      <a:fillRect/>
+                    </a:stretch>
+                  </pic:blipFill>
+                  <pic:spPr>
+                    <a:xfrm>
+                      <a:off x="0" y="0"/>
+                      <a:ext cx="4334480" cy="1905266"/>
+                    </a:xfrm>
+                    <a:prstGeom prst="rect">
+                      <a:avLst/>
+                    </a:prstGeom>
+                  </pic:spPr>
+                </pic:pic>
+              </a:graphicData>
+            </a:graphic>
+          </wp:inline>
+        </w:drawing>
+      </w:r>
+    </w:p>
+    <w:p>
+      <w:r>
+        <w:drawing>
+          <wp:inline distT="0" distB="0" distL="0" distR="0" wp14:anchorId="5FD0843B" wp14:editId="5B869377">
+            <wp:extent cx="5760720" cy="379730"/>
+            <wp:effectExtent l="0" t="0" r="0" b="1270"/>
+            <wp:docPr id="1666950601" name="Image 1"/>
+            <wp:cNvGraphicFramePr>
+              <a:graphicFrameLocks xmlns:a="http://schemas.openxmlformats.org/drawingml/2006/main" noChangeAspect="1"/>
+            </wp:cNvGraphicFramePr>
+            <a:graphic xmlns:a="http://schemas.openxmlformats.org/drawingml/2006/main">
+              <a:graphicData uri="http://schemas.openxmlformats.org/drawingml/2006/picture">
+                <pic:pic xmlns:pic="http://schemas.openxmlformats.org/drawingml/2006/picture">
+                  <pic:nvPicPr>
+                    <pic:cNvPr id="1666950601" name=""/>
+                    <pic:cNvPicPr/>
+                  </pic:nvPicPr>
+                  <pic:blipFill>
+                    <a:blip r:embed="rId11"/>
+                    <a:stretch>
+                      <a:fillRect/>
+                    </a:stretch>
+                  </pic:blipFill>
+                  <pic:spPr>
+                    <a:xfrm>
+                      <a:off x="0" y="0"/>
+                      <a:ext cx="5760720" cy="379730"/>
+                    </a:xfrm>
+                    <a:prstGeom prst="rect">
+                      <a:avLst/>
+                    </a:prstGeom>
+                  </pic:spPr>
+                </pic:pic>
+              </a:graphicData>
+            </a:graphic>
+          </wp:inline>
+        </w:drawing>
+      </w:r>
+    </w:p>
     <w:sectPr>
       <w:pgSz w:w="11906" w:h="16838"/>
       <w:pgMar w:top="1417" w:right="1417" w:bottom="1417" w:left="1417" w:header="708" w:footer="708" w:gutter="0"/>

</xml_diff>

<commit_message>
ajout big title + 2 articles
</commit_message>
<xml_diff>
--- a/Projet fil rouge frond.docx
+++ b/Projet fil rouge frond.docx
@@ -15,45 +15,13 @@
           <w:sz w:val="28"/>
           <w:szCs w:val="28"/>
         </w:rPr>
-        <w:t xml:space="preserve">Projet fil rouge </w:t>
-      </w:r>
-      <w:proofErr w:type="spellStart"/>
-      <w:r>
-        <w:rPr>
-          <w:sz w:val="28"/>
-          <w:szCs w:val="28"/>
-        </w:rPr>
-        <w:t>frond</w:t>
-      </w:r>
-      <w:proofErr w:type="spellEnd"/>
-      <w:r>
-        <w:rPr>
-          <w:sz w:val="28"/>
-          <w:szCs w:val="28"/>
-        </w:rPr>
-        <w:t>-end</w:t>
+        <w:t>Projet fil rouge frond-end</w:t>
       </w:r>
     </w:p>
     <w:p/>
     <w:p>
       <w:r>
-        <w:t xml:space="preserve">Vérification node.js installé avec </w:t>
-      </w:r>
-      <w:proofErr w:type="spellStart"/>
-      <w:r>
-        <w:t>node</w:t>
-      </w:r>
-      <w:proofErr w:type="spellEnd"/>
-      <w:r>
-        <w:t xml:space="preserve"> -v = ok version v18.16.0, pour avoir </w:t>
-      </w:r>
-      <w:proofErr w:type="spellStart"/>
-      <w:r>
-        <w:t>npm</w:t>
-      </w:r>
-      <w:proofErr w:type="spellEnd"/>
-      <w:r>
-        <w:t xml:space="preserve"> installé par défaut avec node.js</w:t>
+        <w:t>Vérification node.js installé avec node -v = ok version v18.16.0, pour avoir npm installé par défaut avec node.js</w:t>
       </w:r>
       <w:r>
         <w:t>.</w:t>
@@ -62,77 +30,19 @@
     <w:p/>
     <w:p>
       <w:r>
-        <w:t xml:space="preserve">Me met à la racine du projet (dossier fil rouge </w:t>
-      </w:r>
-      <w:proofErr w:type="spellStart"/>
-      <w:r>
-        <w:t>front-end</w:t>
-      </w:r>
-      <w:proofErr w:type="spellEnd"/>
-      <w:r>
-        <w:t xml:space="preserve">) et installe </w:t>
-      </w:r>
-      <w:proofErr w:type="spellStart"/>
-      <w:r>
-        <w:t>bootstrap</w:t>
-      </w:r>
-      <w:proofErr w:type="spellEnd"/>
-      <w:r>
-        <w:t xml:space="preserve"> avec</w:t>
-      </w:r>
-      <w:r>
-        <w:t xml:space="preserve"> </w:t>
-      </w:r>
-      <w:proofErr w:type="spellStart"/>
-      <w:r>
-        <w:t>npm</w:t>
-      </w:r>
-      <w:proofErr w:type="spellEnd"/>
-      <w:r>
-        <w:t xml:space="preserve"> </w:t>
-      </w:r>
-      <w:proofErr w:type="spellStart"/>
-      <w:r>
-        <w:t>install</w:t>
-      </w:r>
-      <w:proofErr w:type="spellEnd"/>
-      <w:r>
-        <w:t xml:space="preserve"> </w:t>
-      </w:r>
-      <w:proofErr w:type="spellStart"/>
-      <w:r>
-        <w:t>bootstrap</w:t>
-      </w:r>
-      <w:proofErr w:type="spellEnd"/>
+        <w:t>Me met à la racine du projet (dossier fil rouge front-end) et installe bootstrap avec</w:t>
+      </w:r>
+      <w:r>
+        <w:t xml:space="preserve"> npm</w:t>
+      </w:r>
+      <w:r>
+        <w:t xml:space="preserve"> install bootstrap</w:t>
+      </w:r>
       <w:r>
         <w:t>.</w:t>
       </w:r>
       <w:r>
-        <w:t xml:space="preserve"> Télécharge fichiers </w:t>
-      </w:r>
-      <w:proofErr w:type="spellStart"/>
-      <w:r>
-        <w:t>bootstrap</w:t>
-      </w:r>
-      <w:proofErr w:type="spellEnd"/>
-      <w:r>
-        <w:t xml:space="preserve"> et dépendances via </w:t>
-      </w:r>
-      <w:proofErr w:type="spellStart"/>
-      <w:r>
-        <w:t>npm</w:t>
-      </w:r>
-      <w:proofErr w:type="spellEnd"/>
-      <w:r>
-        <w:t xml:space="preserve">, contenant bibliothèque et modules externe pour fonctionnement du projet. Création dossier </w:t>
-      </w:r>
-      <w:proofErr w:type="spellStart"/>
-      <w:r>
-        <w:t>node_modules</w:t>
-      </w:r>
-      <w:proofErr w:type="spellEnd"/>
-      <w:r>
-        <w:t>.</w:t>
+        <w:t xml:space="preserve"> Télécharge fichiers bootstrap et dépendances via npm, contenant bibliothèque et modules externe pour fonctionnement du projet. Création dossier node_modules.</w:t>
       </w:r>
     </w:p>
     <w:p>
@@ -234,92 +144,82 @@
         <w:t>oute.js</w:t>
       </w:r>
       <w:r>
-        <w:t xml:space="preserve">, allRoutes.js et Router.js. Ici le code pour le routage n’est pas le plus important car c’est le style (html, </w:t>
-      </w:r>
-      <w:proofErr w:type="spellStart"/>
-      <w:r>
-        <w:t>css</w:t>
-      </w:r>
-      <w:proofErr w:type="spellEnd"/>
-      <w:r>
-        <w:t xml:space="preserve">, </w:t>
-      </w:r>
-      <w:proofErr w:type="spellStart"/>
-      <w:r>
-        <w:t>sass</w:t>
-      </w:r>
-      <w:proofErr w:type="spellEnd"/>
-      <w:r>
-        <w:t xml:space="preserve">) le plus important pour le </w:t>
-      </w:r>
-      <w:proofErr w:type="spellStart"/>
-      <w:r>
-        <w:t>front-end</w:t>
-      </w:r>
-      <w:proofErr w:type="spellEnd"/>
-      <w:r>
-        <w:t>.</w:t>
+        <w:t>, allRoutes.js et Router.js. Ici le code pour le routage n’est pas le plus important car c’est le style (html, css, sass) le plus important pour le front-end.</w:t>
       </w:r>
     </w:p>
     <w:p>
       <w:r>
         <w:t xml:space="preserve">Téléchargement de PHP server pour voir la page. </w:t>
       </w:r>
-    </w:p>
-    <w:p/>
-    <w:p/>
+      <w:r>
+        <w:t xml:space="preserve">Fonctionne mais avec la route /indexfront.html. </w:t>
+      </w:r>
+    </w:p>
+    <w:p>
+      <w:r>
+        <w:t>Création page home.html pour avoir affichage dynamique au milieu, entre header et footer.</w:t>
+      </w:r>
+    </w:p>
+    <w:p>
+      <w:r>
+        <w:t xml:space="preserve">Création pasge 404.html, qui s’affichera si le routage ne trouve pas </w:t>
+      </w:r>
+      <w:proofErr w:type="gramStart"/>
+      <w:r>
+        <w:t>la route demandé</w:t>
+      </w:r>
+      <w:proofErr w:type="gramEnd"/>
+      <w:r>
+        <w:t>, et qui redirige vers la page d’accueil (/</w:t>
+      </w:r>
+      <w:proofErr w:type="gramStart"/>
+      <w:r>
+        <w:t>indexfront.html ,</w:t>
+      </w:r>
+      <w:proofErr w:type="gramEnd"/>
+      <w:r>
+        <w:t xml:space="preserve"> qui affiche également home.html). </w:t>
+      </w:r>
+    </w:p>
     <w:p>
       <w:r>
         <w:t xml:space="preserve">Création dossier </w:t>
       </w:r>
-      <w:proofErr w:type="spellStart"/>
+      <w:proofErr w:type="gramStart"/>
       <w:r>
         <w:t>scss</w:t>
       </w:r>
-      <w:proofErr w:type="spellEnd"/>
-      <w:r>
-        <w:t>(avant styles)</w:t>
+      <w:r>
+        <w:t>(</w:t>
+      </w:r>
+      <w:proofErr w:type="gramEnd"/>
+      <w:r>
+        <w:t>avant styles)</w:t>
       </w:r>
       <w:r>
         <w:t xml:space="preserve"> avec fichier </w:t>
       </w:r>
-      <w:proofErr w:type="spellStart"/>
+      <w:proofErr w:type="gramStart"/>
       <w:r>
         <w:t>main.scss</w:t>
       </w:r>
-      <w:proofErr w:type="spellEnd"/>
+      <w:proofErr w:type="gramEnd"/>
       <w:r>
         <w:t xml:space="preserve"> (principal) et _</w:t>
       </w:r>
-      <w:proofErr w:type="spellStart"/>
+      <w:proofErr w:type="gramStart"/>
       <w:r>
         <w:t>custom.scss</w:t>
       </w:r>
-      <w:proofErr w:type="spellEnd"/>
+      <w:proofErr w:type="gramEnd"/>
       <w:r>
         <w:t xml:space="preserve"> (pour customisation style</w:t>
       </w:r>
       <w:r>
-        <w:t xml:space="preserve">, </w:t>
-      </w:r>
-      <w:proofErr w:type="spellStart"/>
-      <w:r>
-        <w:t>underscore</w:t>
-      </w:r>
-      <w:proofErr w:type="spellEnd"/>
-      <w:r>
-        <w:t xml:space="preserve"> devant pour dire qu’il ne doit pas être compilé</w:t>
-      </w:r>
-      <w:r>
-        <w:t xml:space="preserve">) pour utiliser </w:t>
-      </w:r>
-      <w:proofErr w:type="spellStart"/>
-      <w:r>
-        <w:t>sass</w:t>
-      </w:r>
-      <w:proofErr w:type="spellEnd"/>
-      <w:r>
-        <w:t xml:space="preserve">. Avec importation de chaque fichier dans chaque fichier pour que tout soit chargé. </w:t>
+        <w:t>, underscore devant pour dire qu’il ne doit pas être compilé</w:t>
+      </w:r>
+      <w:r>
+        <w:t xml:space="preserve">) pour utiliser sass. Avec importation de chaque fichier dans chaque fichier pour que tout soit chargé. </w:t>
       </w:r>
     </w:p>
     <w:p>
@@ -403,48 +303,16 @@
     </w:p>
     <w:p>
       <w:r>
-        <w:t xml:space="preserve">Installation extension live </w:t>
-      </w:r>
-      <w:proofErr w:type="spellStart"/>
-      <w:r>
-        <w:t>sass</w:t>
-      </w:r>
-      <w:proofErr w:type="spellEnd"/>
-      <w:r>
-        <w:t xml:space="preserve"> compiler sur vs code.</w:t>
-      </w:r>
-      <w:r>
-        <w:t xml:space="preserve"> Qui permet d’avoir </w:t>
-      </w:r>
-      <w:proofErr w:type="spellStart"/>
-      <w:r>
-        <w:t>watch</w:t>
-      </w:r>
-      <w:proofErr w:type="spellEnd"/>
-      <w:r>
-        <w:t xml:space="preserve"> </w:t>
-      </w:r>
-      <w:proofErr w:type="spellStart"/>
-      <w:r>
-        <w:t>sass</w:t>
-      </w:r>
-      <w:proofErr w:type="spellEnd"/>
-      <w:r>
-        <w:t xml:space="preserve"> en bas de vs code, et en cliquant dessus, créer le fichier main.css et </w:t>
-      </w:r>
-      <w:proofErr w:type="spellStart"/>
-      <w:r>
-        <w:t>main.css.map</w:t>
-      </w:r>
-      <w:proofErr w:type="spellEnd"/>
-      <w:r>
-        <w:t xml:space="preserve">. Cela permet du fichier de </w:t>
-      </w:r>
-      <w:proofErr w:type="spellStart"/>
+        <w:t>Installation extension live sass compiler sur vs code.</w:t>
+      </w:r>
+      <w:r>
+        <w:t xml:space="preserve"> Qui permet d’avoir watch sass en bas de vs code, et en cliquant dessus, créer le fichier main.css et main.css.map. Cela permet du fichier de </w:t>
+      </w:r>
+      <w:proofErr w:type="gramStart"/>
       <w:r>
         <w:t>main.scss</w:t>
       </w:r>
-      <w:proofErr w:type="spellEnd"/>
+      <w:proofErr w:type="gramEnd"/>
       <w:r>
         <w:t xml:space="preserve"> de mettre à jour le main.css. A chaque fois que j’ouvre et referme vs code, il faut bien penser à faire en sorte qu’il soit actif. </w:t>
       </w:r>
@@ -454,9 +322,6 @@
         <w:t>Penser à faire référence au fichier dans le fichier html.</w:t>
       </w:r>
     </w:p>
-    <w:p/>
-    <w:p/>
-    <w:p/>
     <w:p>
       <w:r>
         <w:t>Création header, avec menu burger pour version mobile et en ligne pour version desktop</w:t>
@@ -545,26 +410,26 @@
     </w:p>
     <w:p>
       <w:r>
-        <w:t xml:space="preserve">Création </w:t>
-      </w:r>
-      <w:proofErr w:type="spellStart"/>
-      <w:r>
-        <w:t>footer</w:t>
-      </w:r>
-      <w:proofErr w:type="spellEnd"/>
-      <w:r>
-        <w:t xml:space="preserve"> </w:t>
-      </w:r>
-      <w:r>
-        <w:t xml:space="preserve">qui prend toute la largueur avec 12colonnes indiqué (sauf pour l’adresse et test qui sont mis sur 6 colonnes soit la moitié) , et un </w:t>
-      </w:r>
-      <w:proofErr w:type="spellStart"/>
-      <w:r>
-        <w:t>breakpoint</w:t>
-      </w:r>
-      <w:proofErr w:type="spellEnd"/>
-      <w:r>
-        <w:t xml:space="preserve"> pour les écrans larges. Pour les écrans &gt;992px, un espace prendra seulement la place de 4colonnes sur les 12 disponible et donc dans la version bureau on a bien 3 espaces différents</w:t>
+        <w:t xml:space="preserve">Création footer </w:t>
+      </w:r>
+      <w:r>
+        <w:t xml:space="preserve">qui prend </w:t>
+      </w:r>
+      <w:proofErr w:type="gramStart"/>
+      <w:r>
+        <w:t>toute la largueur</w:t>
+      </w:r>
+      <w:proofErr w:type="gramEnd"/>
+      <w:r>
+        <w:t xml:space="preserve"> avec 12colonnes indiqué (sauf pour l’adresse et test qui sont mis sur 6 colonnes soit la moitié</w:t>
+      </w:r>
+      <w:proofErr w:type="gramStart"/>
+      <w:r>
+        <w:t>) ,</w:t>
+      </w:r>
+      <w:proofErr w:type="gramEnd"/>
+      <w:r>
+        <w:t xml:space="preserve"> et un breakpoint pour les écrans larges. Pour les écrans &gt;992px, un espace prendra seulement la place de 4colonnes sur les 12 disponible et donc dans la version bureau on a bien 3 espaces différents</w:t>
       </w:r>
     </w:p>
     <w:p>
@@ -643,6 +508,33 @@
             </a:graphic>
           </wp:inline>
         </w:drawing>
+      </w:r>
+    </w:p>
+    <w:p/>
+    <w:p>
+      <w:r>
+        <w:t xml:space="preserve">Modification fichier home.html, pour réaliser de la page d’accueil, en concordance avec la maquette réalisée. Big Title, pour le titre et l’image (dossier image). Puis création de 3 sections/bandeaux. Pour la mise en page, on donne la class et cela met du </w:t>
+      </w:r>
+      <w:r>
+        <w:t xml:space="preserve">style sans passer par le fichier css (cela est </w:t>
+      </w:r>
+      <w:proofErr w:type="gramStart"/>
+      <w:r>
+        <w:t>du</w:t>
+      </w:r>
+      <w:proofErr w:type="gramEnd"/>
+      <w:r>
+        <w:t xml:space="preserve"> à bootstrap qui est un framework qui donne des classes CSS utilitaires). Avec bootstrap plusieurs </w:t>
+      </w:r>
+      <w:r>
+        <w:lastRenderedPageBreak/>
+        <w:t>choses sont défini</w:t>
+      </w:r>
+      <w:r>
+        <w:t>s</w:t>
+      </w:r>
+      <w:r>
+        <w:t xml:space="preserve"> par défaut comme les couleurs et avec sass ont redéfini cela. Les 2 ensembles sont top !!</w:t>
       </w:r>
     </w:p>
     <w:sectPr>

</xml_diff>

<commit_message>
Ajout de la route galerie
</commit_message>
<xml_diff>
--- a/Projet fil rouge frond.docx
+++ b/Projet fil rouge frond.docx
@@ -15,13 +15,45 @@
           <w:sz w:val="28"/>
           <w:szCs w:val="28"/>
         </w:rPr>
-        <w:t>Projet fil rouge frond-end</w:t>
+        <w:t xml:space="preserve">Projet fil rouge </w:t>
+      </w:r>
+      <w:proofErr w:type="spellStart"/>
+      <w:r>
+        <w:rPr>
+          <w:sz w:val="28"/>
+          <w:szCs w:val="28"/>
+        </w:rPr>
+        <w:t>frond</w:t>
+      </w:r>
+      <w:proofErr w:type="spellEnd"/>
+      <w:r>
+        <w:rPr>
+          <w:sz w:val="28"/>
+          <w:szCs w:val="28"/>
+        </w:rPr>
+        <w:t>-end</w:t>
       </w:r>
     </w:p>
     <w:p/>
     <w:p>
       <w:r>
-        <w:t>Vérification node.js installé avec node -v = ok version v18.16.0, pour avoir npm installé par défaut avec node.js</w:t>
+        <w:t xml:space="preserve">Vérification node.js installé avec </w:t>
+      </w:r>
+      <w:proofErr w:type="spellStart"/>
+      <w:r>
+        <w:t>node</w:t>
+      </w:r>
+      <w:proofErr w:type="spellEnd"/>
+      <w:r>
+        <w:t xml:space="preserve"> -v = ok version v18.16.0, pour avoir </w:t>
+      </w:r>
+      <w:proofErr w:type="spellStart"/>
+      <w:r>
+        <w:t>npm</w:t>
+      </w:r>
+      <w:proofErr w:type="spellEnd"/>
+      <w:r>
+        <w:t xml:space="preserve"> installé par défaut avec node.js</w:t>
       </w:r>
       <w:r>
         <w:t>.</w:t>
@@ -30,19 +62,77 @@
     <w:p/>
     <w:p>
       <w:r>
-        <w:t>Me met à la racine du projet (dossier fil rouge front-end) et installe bootstrap avec</w:t>
-      </w:r>
-      <w:r>
-        <w:t xml:space="preserve"> npm</w:t>
-      </w:r>
-      <w:r>
-        <w:t xml:space="preserve"> install bootstrap</w:t>
-      </w:r>
+        <w:t xml:space="preserve">Me met à la racine du projet (dossier fil rouge </w:t>
+      </w:r>
+      <w:proofErr w:type="spellStart"/>
+      <w:r>
+        <w:t>front-end</w:t>
+      </w:r>
+      <w:proofErr w:type="spellEnd"/>
+      <w:r>
+        <w:t xml:space="preserve">) et installe </w:t>
+      </w:r>
+      <w:proofErr w:type="spellStart"/>
+      <w:r>
+        <w:t>bootstrap</w:t>
+      </w:r>
+      <w:proofErr w:type="spellEnd"/>
+      <w:r>
+        <w:t xml:space="preserve"> avec</w:t>
+      </w:r>
+      <w:r>
+        <w:t xml:space="preserve"> </w:t>
+      </w:r>
+      <w:proofErr w:type="spellStart"/>
+      <w:r>
+        <w:t>npm</w:t>
+      </w:r>
+      <w:proofErr w:type="spellEnd"/>
+      <w:r>
+        <w:t xml:space="preserve"> </w:t>
+      </w:r>
+      <w:proofErr w:type="spellStart"/>
+      <w:r>
+        <w:t>install</w:t>
+      </w:r>
+      <w:proofErr w:type="spellEnd"/>
+      <w:r>
+        <w:t xml:space="preserve"> </w:t>
+      </w:r>
+      <w:proofErr w:type="spellStart"/>
+      <w:r>
+        <w:t>bootstrap</w:t>
+      </w:r>
+      <w:proofErr w:type="spellEnd"/>
       <w:r>
         <w:t>.</w:t>
       </w:r>
       <w:r>
-        <w:t xml:space="preserve"> Télécharge fichiers bootstrap et dépendances via npm, contenant bibliothèque et modules externe pour fonctionnement du projet. Création dossier node_modules.</w:t>
+        <w:t xml:space="preserve"> Télécharge fichiers </w:t>
+      </w:r>
+      <w:proofErr w:type="spellStart"/>
+      <w:r>
+        <w:t>bootstrap</w:t>
+      </w:r>
+      <w:proofErr w:type="spellEnd"/>
+      <w:r>
+        <w:t xml:space="preserve"> et dépendances via </w:t>
+      </w:r>
+      <w:proofErr w:type="spellStart"/>
+      <w:r>
+        <w:t>npm</w:t>
+      </w:r>
+      <w:proofErr w:type="spellEnd"/>
+      <w:r>
+        <w:t xml:space="preserve">, contenant bibliothèque et modules externe pour fonctionnement du projet. Création dossier </w:t>
+      </w:r>
+      <w:proofErr w:type="spellStart"/>
+      <w:r>
+        <w:t>node_modules</w:t>
+      </w:r>
+      <w:proofErr w:type="spellEnd"/>
+      <w:r>
+        <w:t>.</w:t>
       </w:r>
     </w:p>
     <w:p>
@@ -144,7 +234,31 @@
         <w:t>oute.js</w:t>
       </w:r>
       <w:r>
-        <w:t>, allRoutes.js et Router.js. Ici le code pour le routage n’est pas le plus important car c’est le style (html, css, sass) le plus important pour le front-end.</w:t>
+        <w:t xml:space="preserve">, allRoutes.js et Router.js. Ici le code pour le routage n’est pas le plus important car c’est le style (html, </w:t>
+      </w:r>
+      <w:proofErr w:type="spellStart"/>
+      <w:r>
+        <w:t>css</w:t>
+      </w:r>
+      <w:proofErr w:type="spellEnd"/>
+      <w:r>
+        <w:t xml:space="preserve">, </w:t>
+      </w:r>
+      <w:proofErr w:type="spellStart"/>
+      <w:r>
+        <w:t>sass</w:t>
+      </w:r>
+      <w:proofErr w:type="spellEnd"/>
+      <w:r>
+        <w:t xml:space="preserve">) le plus important pour le </w:t>
+      </w:r>
+      <w:proofErr w:type="spellStart"/>
+      <w:r>
+        <w:t>front-end</w:t>
+      </w:r>
+      <w:proofErr w:type="spellEnd"/>
+      <w:r>
+        <w:t>.</w:t>
       </w:r>
     </w:p>
     <w:p>
@@ -196,32 +310,82 @@
     </w:p>
     <w:p>
       <w:r>
-        <w:t>Création page home.html pour avoir affichage dynamique au milieu, entre header et footer.</w:t>
-      </w:r>
-    </w:p>
-    <w:p>
-      <w:r>
-        <w:t xml:space="preserve">Création pasge 404.html, qui s’affichera si le routage ne trouve pas la route demandé, et qui redirige vers la page d’accueil (/indexfront.html , qui affiche également home.html). </w:t>
+        <w:t xml:space="preserve">Création page home.html pour avoir affichage dynamique au milieu, entre header et </w:t>
+      </w:r>
+      <w:proofErr w:type="spellStart"/>
+      <w:r>
+        <w:t>footer</w:t>
+      </w:r>
+      <w:proofErr w:type="spellEnd"/>
+      <w:r>
+        <w:t>.</w:t>
+      </w:r>
+    </w:p>
+    <w:p>
+      <w:r>
+        <w:t xml:space="preserve">Création </w:t>
+      </w:r>
+      <w:proofErr w:type="spellStart"/>
+      <w:r>
+        <w:t>pasge</w:t>
+      </w:r>
+      <w:proofErr w:type="spellEnd"/>
+      <w:r>
+        <w:t xml:space="preserve"> 404.html, qui s’affichera si le routage ne trouve pas la route demandé, et qui redirige vers la page d’accueil (/indexfront.html , qui affiche également home.html). </w:t>
       </w:r>
     </w:p>
     <w:p>
       <w:r>
         <w:t xml:space="preserve">Création dossier </w:t>
       </w:r>
+      <w:proofErr w:type="spellStart"/>
       <w:r>
         <w:t>scss</w:t>
       </w:r>
+      <w:proofErr w:type="spellEnd"/>
       <w:r>
         <w:t>(avant styles)</w:t>
       </w:r>
       <w:r>
-        <w:t xml:space="preserve"> avec fichier main.scss (principal) et _custom.scss (pour customisation style</w:t>
-      </w:r>
-      <w:r>
-        <w:t>, underscore devant pour dire qu’il ne doit pas être compilé</w:t>
-      </w:r>
-      <w:r>
-        <w:t xml:space="preserve">) pour utiliser sass. Avec importation de chaque fichier dans chaque fichier pour que tout soit chargé. </w:t>
+        <w:t xml:space="preserve"> avec fichier </w:t>
+      </w:r>
+      <w:proofErr w:type="spellStart"/>
+      <w:r>
+        <w:t>main.scss</w:t>
+      </w:r>
+      <w:proofErr w:type="spellEnd"/>
+      <w:r>
+        <w:t xml:space="preserve"> (principal) et _</w:t>
+      </w:r>
+      <w:proofErr w:type="spellStart"/>
+      <w:r>
+        <w:t>custom.scss</w:t>
+      </w:r>
+      <w:proofErr w:type="spellEnd"/>
+      <w:r>
+        <w:t xml:space="preserve"> (pour customisation style</w:t>
+      </w:r>
+      <w:r>
+        <w:t xml:space="preserve">, </w:t>
+      </w:r>
+      <w:proofErr w:type="spellStart"/>
+      <w:r>
+        <w:t>underscore</w:t>
+      </w:r>
+      <w:proofErr w:type="spellEnd"/>
+      <w:r>
+        <w:t xml:space="preserve"> devant pour dire qu’il ne doit pas être compilé</w:t>
+      </w:r>
+      <w:r>
+        <w:t xml:space="preserve">) pour utiliser </w:t>
+      </w:r>
+      <w:proofErr w:type="spellStart"/>
+      <w:r>
+        <w:t>sass</w:t>
+      </w:r>
+      <w:proofErr w:type="spellEnd"/>
+      <w:r>
+        <w:t xml:space="preserve">. Avec importation de chaque fichier dans chaque fichier pour que tout soit chargé. </w:t>
       </w:r>
     </w:p>
     <w:p>
@@ -305,10 +469,50 @@
     </w:p>
     <w:p>
       <w:r>
-        <w:t>Installation extension live sass compiler sur vs code.</w:t>
-      </w:r>
-      <w:r>
-        <w:t xml:space="preserve"> Qui permet d’avoir watch sass en bas de vs code, et en cliquant dessus, créer le fichier main.css et main.css.map. Cela permet du fichier de main.scss de mettre à jour le main.css. A chaque fois que j’ouvre et referme vs code, il faut bien penser à faire en sorte qu’il soit actif. </w:t>
+        <w:t xml:space="preserve">Installation extension live </w:t>
+      </w:r>
+      <w:proofErr w:type="spellStart"/>
+      <w:r>
+        <w:t>sass</w:t>
+      </w:r>
+      <w:proofErr w:type="spellEnd"/>
+      <w:r>
+        <w:t xml:space="preserve"> compiler sur vs code.</w:t>
+      </w:r>
+      <w:r>
+        <w:t xml:space="preserve"> Qui permet d’avoir </w:t>
+      </w:r>
+      <w:proofErr w:type="spellStart"/>
+      <w:r>
+        <w:t>watch</w:t>
+      </w:r>
+      <w:proofErr w:type="spellEnd"/>
+      <w:r>
+        <w:t xml:space="preserve"> </w:t>
+      </w:r>
+      <w:proofErr w:type="spellStart"/>
+      <w:r>
+        <w:t>sass</w:t>
+      </w:r>
+      <w:proofErr w:type="spellEnd"/>
+      <w:r>
+        <w:t xml:space="preserve"> en bas de vs code, et en cliquant dessus, créer le fichier main.css et </w:t>
+      </w:r>
+      <w:proofErr w:type="spellStart"/>
+      <w:r>
+        <w:t>main.css.map</w:t>
+      </w:r>
+      <w:proofErr w:type="spellEnd"/>
+      <w:r>
+        <w:t xml:space="preserve">. Cela permet du fichier de </w:t>
+      </w:r>
+      <w:proofErr w:type="spellStart"/>
+      <w:r>
+        <w:t>main.scss</w:t>
+      </w:r>
+      <w:proofErr w:type="spellEnd"/>
+      <w:r>
+        <w:t xml:space="preserve"> de mettre à jour le main.css. A chaque fois que j’ouvre et referme vs code, il faut bien penser à faire en sorte qu’il soit actif. </w:t>
       </w:r>
     </w:p>
     <w:p>
@@ -404,10 +608,26 @@
     </w:p>
     <w:p>
       <w:r>
-        <w:t xml:space="preserve">Création footer </w:t>
-      </w:r>
-      <w:r>
-        <w:t>qui prend toute la largueur avec 12colonnes indiqué (sauf pour l’adresse et test qui sont mis sur 6 colonnes soit la moitié) , et un breakpoint pour les écrans larges. Pour les écrans &gt;992px, un espace prendra seulement la place de 4colonnes sur les 12 disponible et donc dans la version bureau on a bien 3 espaces différents</w:t>
+        <w:t xml:space="preserve">Création </w:t>
+      </w:r>
+      <w:proofErr w:type="spellStart"/>
+      <w:r>
+        <w:t>footer</w:t>
+      </w:r>
+      <w:proofErr w:type="spellEnd"/>
+      <w:r>
+        <w:t xml:space="preserve"> </w:t>
+      </w:r>
+      <w:r>
+        <w:t xml:space="preserve">qui prend toute la largueur avec 12colonnes indiqué (sauf pour l’adresse et test qui sont mis sur 6 colonnes soit la moitié) , et un </w:t>
+      </w:r>
+      <w:proofErr w:type="spellStart"/>
+      <w:r>
+        <w:t>breakpoint</w:t>
+      </w:r>
+      <w:proofErr w:type="spellEnd"/>
+      <w:r>
+        <w:t xml:space="preserve"> pour les écrans larges. Pour les écrans &gt;992px, un espace prendra seulement la place de 4colonnes sur les 12 disponible et donc dans la version bureau on a bien 3 espaces différents</w:t>
       </w:r>
     </w:p>
     <w:p>
@@ -492,21 +712,117 @@
     <w:p/>
     <w:p>
       <w:r>
-        <w:t xml:space="preserve">Modification fichier home.html, pour réaliser de la page d’accueil, en concordance avec la maquette réalisée. Big Title, pour le titre et l’image (dossier image). Puis création de 3 sections/bandeaux. Pour la mise en page, on donne la class et cela met du </w:t>
-      </w:r>
-      <w:r>
-        <w:t>style sans passer par le fichier css (cela est du à bootstrap qui est un framework qui donne des classes CSS utilitaires). Avec bootstrap plusieurs choses sont défini</w:t>
+        <w:t xml:space="preserve">Modification fichier home.html, pour réaliser de la page d’accueil, en concordance avec la maquette réalisée. Big </w:t>
+      </w:r>
+      <w:proofErr w:type="spellStart"/>
+      <w:r>
+        <w:t>Title</w:t>
+      </w:r>
+      <w:proofErr w:type="spellEnd"/>
+      <w:r>
+        <w:t xml:space="preserve">, pour le titre et l’image (dossier image). Puis création de 3 sections/bandeaux. Pour la mise en page, on donne la class et cela met du </w:t>
+      </w:r>
+      <w:r>
+        <w:t xml:space="preserve">style sans passer par le fichier </w:t>
+      </w:r>
+      <w:proofErr w:type="spellStart"/>
+      <w:r>
+        <w:t>css</w:t>
+      </w:r>
+      <w:proofErr w:type="spellEnd"/>
+      <w:r>
+        <w:t xml:space="preserve"> (cela est du à </w:t>
+      </w:r>
+      <w:proofErr w:type="spellStart"/>
+      <w:r>
+        <w:t>bootstrap</w:t>
+      </w:r>
+      <w:proofErr w:type="spellEnd"/>
+      <w:r>
+        <w:t xml:space="preserve"> qui est un </w:t>
+      </w:r>
+      <w:proofErr w:type="spellStart"/>
+      <w:r>
+        <w:t>framework</w:t>
+      </w:r>
+      <w:proofErr w:type="spellEnd"/>
+      <w:r>
+        <w:t xml:space="preserve"> qui donne des classes CSS utilitaires). Avec </w:t>
+      </w:r>
+      <w:proofErr w:type="spellStart"/>
+      <w:r>
+        <w:t>bootstrap</w:t>
+      </w:r>
+      <w:proofErr w:type="spellEnd"/>
+      <w:r>
+        <w:t xml:space="preserve"> plusieurs choses sont défini</w:t>
       </w:r>
       <w:r>
         <w:t>s</w:t>
       </w:r>
       <w:r>
-        <w:t xml:space="preserve"> par défaut comme les couleurs et avec sass ont redéfini cela. Les 2 ensembles sont top !!</w:t>
-      </w:r>
-    </w:p>
-    <w:p>
-      <w:r>
-        <w:t xml:space="preserve">Bien sur, commit sur git au fur et à mesure : </w:t>
+        <w:t xml:space="preserve"> par défaut comme les couleurs et avec </w:t>
+      </w:r>
+      <w:proofErr w:type="spellStart"/>
+      <w:r>
+        <w:t>sass</w:t>
+      </w:r>
+      <w:proofErr w:type="spellEnd"/>
+      <w:r>
+        <w:t xml:space="preserve"> ont redéfini cela. Les 2 ensembles sont top !!</w:t>
+      </w:r>
+    </w:p>
+    <w:p>
+      <w:r>
+        <w:drawing>
+          <wp:inline distT="0" distB="0" distL="0" distR="0" wp14:anchorId="73827D8D" wp14:editId="30B1D62D">
+            <wp:extent cx="4358613" cy="6768465"/>
+            <wp:effectExtent l="0" t="0" r="4445" b="0"/>
+            <wp:docPr id="1893901265" name="Image 1"/>
+            <wp:cNvGraphicFramePr>
+              <a:graphicFrameLocks xmlns:a="http://schemas.openxmlformats.org/drawingml/2006/main" noChangeAspect="1"/>
+            </wp:cNvGraphicFramePr>
+            <a:graphic xmlns:a="http://schemas.openxmlformats.org/drawingml/2006/main">
+              <a:graphicData uri="http://schemas.openxmlformats.org/drawingml/2006/picture">
+                <pic:pic xmlns:pic="http://schemas.openxmlformats.org/drawingml/2006/picture">
+                  <pic:nvPicPr>
+                    <pic:cNvPr id="1893901265" name=""/>
+                    <pic:cNvPicPr/>
+                  </pic:nvPicPr>
+                  <pic:blipFill>
+                    <a:blip r:embed="rId13"/>
+                    <a:stretch>
+                      <a:fillRect/>
+                    </a:stretch>
+                  </pic:blipFill>
+                  <pic:spPr>
+                    <a:xfrm>
+                      <a:off x="0" y="0"/>
+                      <a:ext cx="4366527" cy="6780755"/>
+                    </a:xfrm>
+                    <a:prstGeom prst="rect">
+                      <a:avLst/>
+                    </a:prstGeom>
+                  </pic:spPr>
+                </pic:pic>
+              </a:graphicData>
+            </a:graphic>
+          </wp:inline>
+        </w:drawing>
+      </w:r>
+    </w:p>
+    <w:p>
+      <w:r>
+        <w:lastRenderedPageBreak/>
+        <w:t xml:space="preserve">Bien </w:t>
+      </w:r>
+      <w:proofErr w:type="spellStart"/>
+      <w:r>
+        <w:t>sur</w:t>
+      </w:r>
+      <w:proofErr w:type="spellEnd"/>
+      <w:r>
+        <w:t xml:space="preserve">, commit sur git au fur et à mesure : </w:t>
       </w:r>
     </w:p>
     <w:p>
@@ -527,7 +843,7 @@
                     <pic:cNvPicPr/>
                   </pic:nvPicPr>
                   <pic:blipFill>
-                    <a:blip r:embed="rId13"/>
+                    <a:blip r:embed="rId14"/>
                     <a:stretch>
                       <a:fillRect/>
                     </a:stretch>
@@ -549,6 +865,32 @@
       </w:r>
     </w:p>
     <w:p/>
+    <w:p>
+      <w:r>
+        <w:t xml:space="preserve">Création page galerie, rajout de la route dans le fichier </w:t>
+      </w:r>
+      <w:proofErr w:type="spellStart"/>
+      <w:r>
+        <w:t>allRoutes</w:t>
+      </w:r>
+      <w:proofErr w:type="spellEnd"/>
+      <w:r>
+        <w:t>. Création fichier galerie.html</w:t>
+      </w:r>
+    </w:p>
+    <w:p>
+      <w:r>
+        <w:t xml:space="preserve">On remet le big </w:t>
+      </w:r>
+      <w:proofErr w:type="spellStart"/>
+      <w:r>
+        <w:t>title</w:t>
+      </w:r>
+      <w:proofErr w:type="spellEnd"/>
+      <w:r>
+        <w:t xml:space="preserve"> en début de page comme sur la home.html. </w:t>
+      </w:r>
+    </w:p>
     <w:sectPr>
       <w:pgSz w:w="11906" w:h="16838"/>
       <w:pgMar w:top="1417" w:right="1417" w:bottom="1417" w:left="1417" w:header="708" w:footer="708" w:gutter="0"/>

</xml_diff>

<commit_message>
création pages html auth
</commit_message>
<xml_diff>
--- a/Projet fil rouge frond.docx
+++ b/Projet fil rouge frond.docx
@@ -15,13 +15,45 @@
           <w:sz w:val="28"/>
           <w:szCs w:val="28"/>
         </w:rPr>
-        <w:t>Projet fil rouge frond-end</w:t>
+        <w:t xml:space="preserve">Projet fil rouge </w:t>
+      </w:r>
+      <w:proofErr w:type="spellStart"/>
+      <w:r>
+        <w:rPr>
+          <w:sz w:val="28"/>
+          <w:szCs w:val="28"/>
+        </w:rPr>
+        <w:t>frond</w:t>
+      </w:r>
+      <w:proofErr w:type="spellEnd"/>
+      <w:r>
+        <w:rPr>
+          <w:sz w:val="28"/>
+          <w:szCs w:val="28"/>
+        </w:rPr>
+        <w:t>-end</w:t>
       </w:r>
     </w:p>
     <w:p/>
     <w:p>
       <w:r>
-        <w:t>Vérification node.js installé avec node -v = ok version v18.16.0, pour avoir npm installé par défaut avec node.js</w:t>
+        <w:t xml:space="preserve">Vérification node.js installé avec </w:t>
+      </w:r>
+      <w:proofErr w:type="spellStart"/>
+      <w:r>
+        <w:t>node</w:t>
+      </w:r>
+      <w:proofErr w:type="spellEnd"/>
+      <w:r>
+        <w:t xml:space="preserve"> -v = ok version v18.16.0, pour avoir </w:t>
+      </w:r>
+      <w:proofErr w:type="spellStart"/>
+      <w:r>
+        <w:t>npm</w:t>
+      </w:r>
+      <w:proofErr w:type="spellEnd"/>
+      <w:r>
+        <w:t xml:space="preserve"> installé par défaut avec node.js</w:t>
       </w:r>
       <w:r>
         <w:t>.</w:t>
@@ -30,19 +62,77 @@
     <w:p/>
     <w:p>
       <w:r>
-        <w:t>Me met à la racine du projet (dossier fil rouge front-end) et installe bootstrap avec</w:t>
-      </w:r>
-      <w:r>
-        <w:t xml:space="preserve"> npm</w:t>
-      </w:r>
-      <w:r>
-        <w:t xml:space="preserve"> install bootstrap</w:t>
-      </w:r>
+        <w:t xml:space="preserve">Me met à la racine du projet (dossier fil rouge </w:t>
+      </w:r>
+      <w:proofErr w:type="spellStart"/>
+      <w:r>
+        <w:t>front-end</w:t>
+      </w:r>
+      <w:proofErr w:type="spellEnd"/>
+      <w:r>
+        <w:t xml:space="preserve">) et installe </w:t>
+      </w:r>
+      <w:proofErr w:type="spellStart"/>
+      <w:r>
+        <w:t>bootstrap</w:t>
+      </w:r>
+      <w:proofErr w:type="spellEnd"/>
+      <w:r>
+        <w:t xml:space="preserve"> avec</w:t>
+      </w:r>
+      <w:r>
+        <w:t xml:space="preserve"> </w:t>
+      </w:r>
+      <w:proofErr w:type="spellStart"/>
+      <w:r>
+        <w:t>npm</w:t>
+      </w:r>
+      <w:proofErr w:type="spellEnd"/>
+      <w:r>
+        <w:t xml:space="preserve"> </w:t>
+      </w:r>
+      <w:proofErr w:type="spellStart"/>
+      <w:r>
+        <w:t>install</w:t>
+      </w:r>
+      <w:proofErr w:type="spellEnd"/>
+      <w:r>
+        <w:t xml:space="preserve"> </w:t>
+      </w:r>
+      <w:proofErr w:type="spellStart"/>
+      <w:r>
+        <w:t>bootstrap</w:t>
+      </w:r>
+      <w:proofErr w:type="spellEnd"/>
       <w:r>
         <w:t>.</w:t>
       </w:r>
       <w:r>
-        <w:t xml:space="preserve"> Télécharge fichiers bootstrap et dépendances via npm, contenant bibliothèque et modules externe pour fonctionnement du projet. Création dossier node_modules.</w:t>
+        <w:t xml:space="preserve"> Télécharge fichiers </w:t>
+      </w:r>
+      <w:proofErr w:type="spellStart"/>
+      <w:r>
+        <w:t>bootstrap</w:t>
+      </w:r>
+      <w:proofErr w:type="spellEnd"/>
+      <w:r>
+        <w:t xml:space="preserve"> et dépendances via </w:t>
+      </w:r>
+      <w:proofErr w:type="spellStart"/>
+      <w:r>
+        <w:t>npm</w:t>
+      </w:r>
+      <w:proofErr w:type="spellEnd"/>
+      <w:r>
+        <w:t xml:space="preserve">, contenant bibliothèque et modules externe pour fonctionnement du projet. Création dossier </w:t>
+      </w:r>
+      <w:proofErr w:type="spellStart"/>
+      <w:r>
+        <w:t>node_modules</w:t>
+      </w:r>
+      <w:proofErr w:type="spellEnd"/>
+      <w:r>
+        <w:t>.</w:t>
       </w:r>
     </w:p>
     <w:p>
@@ -144,7 +234,31 @@
         <w:t>oute.js</w:t>
       </w:r>
       <w:r>
-        <w:t>, allRoutes.js et Router.js. Ici le code pour le routage n’est pas le plus important car c’est le style (html, css, sass) le plus important pour le front-end.</w:t>
+        <w:t xml:space="preserve">, allRoutes.js et Router.js. Ici le code pour le routage n’est pas le plus important car c’est le style (html, </w:t>
+      </w:r>
+      <w:proofErr w:type="spellStart"/>
+      <w:r>
+        <w:t>css</w:t>
+      </w:r>
+      <w:proofErr w:type="spellEnd"/>
+      <w:r>
+        <w:t xml:space="preserve">, </w:t>
+      </w:r>
+      <w:proofErr w:type="spellStart"/>
+      <w:r>
+        <w:t>sass</w:t>
+      </w:r>
+      <w:proofErr w:type="spellEnd"/>
+      <w:r>
+        <w:t xml:space="preserve">) le plus important pour le </w:t>
+      </w:r>
+      <w:proofErr w:type="spellStart"/>
+      <w:r>
+        <w:t>front-end</w:t>
+      </w:r>
+      <w:proofErr w:type="spellEnd"/>
+      <w:r>
+        <w:t>.</w:t>
       </w:r>
     </w:p>
     <w:p>
@@ -196,32 +310,107 @@
     </w:p>
     <w:p>
       <w:r>
-        <w:t>Création page home.html pour avoir affichage dynamique au milieu, entre header et footer.</w:t>
-      </w:r>
-    </w:p>
-    <w:p>
-      <w:r>
-        <w:t xml:space="preserve">Création pasge 404.html, qui s’affichera si le routage ne trouve pas la route demandé, et qui redirige vers la page d’accueil (/indexfront.html , qui affiche également home.html). </w:t>
+        <w:t xml:space="preserve">Création page home.html pour avoir affichage dynamique au milieu, entre header et </w:t>
+      </w:r>
+      <w:proofErr w:type="spellStart"/>
+      <w:r>
+        <w:t>footer</w:t>
+      </w:r>
+      <w:proofErr w:type="spellEnd"/>
+      <w:r>
+        <w:t>.</w:t>
+      </w:r>
+    </w:p>
+    <w:p>
+      <w:r>
+        <w:t xml:space="preserve">Création </w:t>
+      </w:r>
+      <w:proofErr w:type="spellStart"/>
+      <w:r>
+        <w:t>pasge</w:t>
+      </w:r>
+      <w:proofErr w:type="spellEnd"/>
+      <w:r>
+        <w:t xml:space="preserve"> 404.html, qui s’affichera si le routage ne trouve pas </w:t>
+      </w:r>
+      <w:proofErr w:type="gramStart"/>
+      <w:r>
+        <w:t>la route demandé</w:t>
+      </w:r>
+      <w:proofErr w:type="gramEnd"/>
+      <w:r>
+        <w:t>, et qui redirige vers la page d’accueil (/</w:t>
+      </w:r>
+      <w:proofErr w:type="gramStart"/>
+      <w:r>
+        <w:t>indexfront.html ,</w:t>
+      </w:r>
+      <w:proofErr w:type="gramEnd"/>
+      <w:r>
+        <w:t xml:space="preserve"> qui affiche également home.html). </w:t>
       </w:r>
     </w:p>
     <w:p>
       <w:r>
         <w:t xml:space="preserve">Création dossier </w:t>
       </w:r>
+      <w:proofErr w:type="spellStart"/>
+      <w:proofErr w:type="gramStart"/>
       <w:r>
         <w:t>scss</w:t>
       </w:r>
-      <w:r>
-        <w:t>(avant styles)</w:t>
-      </w:r>
-      <w:r>
-        <w:t xml:space="preserve"> avec fichier main.scss (principal) et _custom.scss (pour customisation style</w:t>
-      </w:r>
-      <w:r>
-        <w:t>, underscore devant pour dire qu’il ne doit pas être compilé</w:t>
-      </w:r>
-      <w:r>
-        <w:t xml:space="preserve">) pour utiliser sass. Avec importation de chaque fichier dans chaque fichier pour que tout soit chargé. </w:t>
+      <w:proofErr w:type="spellEnd"/>
+      <w:r>
+        <w:t>(</w:t>
+      </w:r>
+      <w:proofErr w:type="gramEnd"/>
+      <w:r>
+        <w:t>avant styles)</w:t>
+      </w:r>
+      <w:r>
+        <w:t xml:space="preserve"> avec fichier </w:t>
+      </w:r>
+      <w:proofErr w:type="spellStart"/>
+      <w:proofErr w:type="gramStart"/>
+      <w:r>
+        <w:t>main.scss</w:t>
+      </w:r>
+      <w:proofErr w:type="spellEnd"/>
+      <w:proofErr w:type="gramEnd"/>
+      <w:r>
+        <w:t xml:space="preserve"> (principal) et _</w:t>
+      </w:r>
+      <w:proofErr w:type="spellStart"/>
+      <w:proofErr w:type="gramStart"/>
+      <w:r>
+        <w:t>custom.scss</w:t>
+      </w:r>
+      <w:proofErr w:type="spellEnd"/>
+      <w:proofErr w:type="gramEnd"/>
+      <w:r>
+        <w:t xml:space="preserve"> (pour customisation style</w:t>
+      </w:r>
+      <w:r>
+        <w:t xml:space="preserve">, </w:t>
+      </w:r>
+      <w:proofErr w:type="spellStart"/>
+      <w:r>
+        <w:t>underscore</w:t>
+      </w:r>
+      <w:proofErr w:type="spellEnd"/>
+      <w:r>
+        <w:t xml:space="preserve"> devant pour dire qu’il ne doit pas être compilé</w:t>
+      </w:r>
+      <w:r>
+        <w:t xml:space="preserve">) pour utiliser </w:t>
+      </w:r>
+      <w:proofErr w:type="spellStart"/>
+      <w:r>
+        <w:t>sass</w:t>
+      </w:r>
+      <w:proofErr w:type="spellEnd"/>
+      <w:r>
+        <w:t xml:space="preserve">. Avec importation de chaque fichier dans chaque fichier pour que tout soit chargé. </w:t>
       </w:r>
     </w:p>
     <w:p>
@@ -305,10 +494,52 @@
     </w:p>
     <w:p>
       <w:r>
-        <w:t>Installation extension live sass compiler sur vs code.</w:t>
-      </w:r>
-      <w:r>
-        <w:t xml:space="preserve"> Qui permet d’avoir watch sass en bas de vs code, et en cliquant dessus, créer le fichier main.css et main.css.map. Cela permet du fichier de main.scss de mettre à jour le main.css. A chaque fois que j’ouvre et referme vs code, il faut bien penser à faire en sorte qu’il soit actif. </w:t>
+        <w:t xml:space="preserve">Installation extension live </w:t>
+      </w:r>
+      <w:proofErr w:type="spellStart"/>
+      <w:r>
+        <w:t>sass</w:t>
+      </w:r>
+      <w:proofErr w:type="spellEnd"/>
+      <w:r>
+        <w:t xml:space="preserve"> compiler sur vs code.</w:t>
+      </w:r>
+      <w:r>
+        <w:t xml:space="preserve"> Qui permet d’avoir </w:t>
+      </w:r>
+      <w:proofErr w:type="spellStart"/>
+      <w:r>
+        <w:t>watch</w:t>
+      </w:r>
+      <w:proofErr w:type="spellEnd"/>
+      <w:r>
+        <w:t xml:space="preserve"> </w:t>
+      </w:r>
+      <w:proofErr w:type="spellStart"/>
+      <w:r>
+        <w:t>sass</w:t>
+      </w:r>
+      <w:proofErr w:type="spellEnd"/>
+      <w:r>
+        <w:t xml:space="preserve"> en bas de vs code, et en cliquant dessus, créer le fichier main.css et </w:t>
+      </w:r>
+      <w:proofErr w:type="spellStart"/>
+      <w:r>
+        <w:t>main.css.map</w:t>
+      </w:r>
+      <w:proofErr w:type="spellEnd"/>
+      <w:r>
+        <w:t xml:space="preserve">. Cela permet du fichier de </w:t>
+      </w:r>
+      <w:proofErr w:type="spellStart"/>
+      <w:proofErr w:type="gramStart"/>
+      <w:r>
+        <w:t>main.scss</w:t>
+      </w:r>
+      <w:proofErr w:type="spellEnd"/>
+      <w:proofErr w:type="gramEnd"/>
+      <w:r>
+        <w:t xml:space="preserve"> de mettre à jour le main.css. A chaque fois que j’ouvre et referme vs code, il faut bien penser à faire en sorte qu’il soit actif. </w:t>
       </w:r>
     </w:p>
     <w:p>
@@ -404,10 +635,42 @@
     </w:p>
     <w:p>
       <w:r>
-        <w:t xml:space="preserve">Création footer </w:t>
-      </w:r>
-      <w:r>
-        <w:t>qui prend toute la largueur avec 12colonnes indiqué (sauf pour l’adresse et test qui sont mis sur 6 colonnes soit la moitié) , et un breakpoint pour les écrans larges. Pour les écrans &gt;992px, un espace prendra seulement la place de 4colonnes sur les 12 disponible et donc dans la version bureau on a bien 3 espaces différents</w:t>
+        <w:t xml:space="preserve">Création </w:t>
+      </w:r>
+      <w:proofErr w:type="spellStart"/>
+      <w:r>
+        <w:t>footer</w:t>
+      </w:r>
+      <w:proofErr w:type="spellEnd"/>
+      <w:r>
+        <w:t xml:space="preserve"> </w:t>
+      </w:r>
+      <w:r>
+        <w:t xml:space="preserve">qui prend </w:t>
+      </w:r>
+      <w:proofErr w:type="gramStart"/>
+      <w:r>
+        <w:t>toute la largueur</w:t>
+      </w:r>
+      <w:proofErr w:type="gramEnd"/>
+      <w:r>
+        <w:t xml:space="preserve"> avec 12colonnes indiqué (sauf pour l’adresse et test qui sont mis sur 6 colonnes soit la moitié</w:t>
+      </w:r>
+      <w:proofErr w:type="gramStart"/>
+      <w:r>
+        <w:t>) ,</w:t>
+      </w:r>
+      <w:proofErr w:type="gramEnd"/>
+      <w:r>
+        <w:t xml:space="preserve"> et un </w:t>
+      </w:r>
+      <w:proofErr w:type="spellStart"/>
+      <w:r>
+        <w:t>breakpoint</w:t>
+      </w:r>
+      <w:proofErr w:type="spellEnd"/>
+      <w:r>
+        <w:t xml:space="preserve"> pour les écrans larges. Pour les écrans &gt;992px, un espace prendra seulement la place de 4colonnes sur les 12 disponible et donc dans la version bureau on a bien 3 espaces différents</w:t>
       </w:r>
     </w:p>
     <w:p>
@@ -492,24 +755,80 @@
     <w:p/>
     <w:p>
       <w:r>
-        <w:t xml:space="preserve">Modification fichier home.html, pour réaliser de la page d’accueil, en concordance avec la maquette réalisée. Big Title, pour le titre et l’image (dossier image). Puis création de 3 sections/bandeaux. Pour la mise en page, on donne la class et cela met du </w:t>
-      </w:r>
-      <w:r>
-        <w:t>style sans passer par le fichier css (cela est du à bootstrap qui est un framework qui donne des classes CSS utilitaires). Avec bootstrap plusieurs choses sont défini</w:t>
+        <w:t xml:space="preserve">Modification fichier home.html, pour réaliser de la page d’accueil, en concordance avec la maquette réalisée. Big </w:t>
+      </w:r>
+      <w:proofErr w:type="spellStart"/>
+      <w:r>
+        <w:t>Title</w:t>
+      </w:r>
+      <w:proofErr w:type="spellEnd"/>
+      <w:r>
+        <w:t xml:space="preserve">, pour le titre et l’image (dossier image). Puis création de 3 sections/bandeaux. Pour la mise en page, on donne la class et cela met du </w:t>
+      </w:r>
+      <w:r>
+        <w:t xml:space="preserve">style sans passer par le fichier </w:t>
+      </w:r>
+      <w:proofErr w:type="spellStart"/>
+      <w:r>
+        <w:t>css</w:t>
+      </w:r>
+      <w:proofErr w:type="spellEnd"/>
+      <w:r>
+        <w:t xml:space="preserve"> (cela est </w:t>
+      </w:r>
+      <w:proofErr w:type="gramStart"/>
+      <w:r>
+        <w:t>du</w:t>
+      </w:r>
+      <w:proofErr w:type="gramEnd"/>
+      <w:r>
+        <w:t xml:space="preserve"> à </w:t>
+      </w:r>
+      <w:proofErr w:type="spellStart"/>
+      <w:r>
+        <w:t>bootstrap</w:t>
+      </w:r>
+      <w:proofErr w:type="spellEnd"/>
+      <w:r>
+        <w:t xml:space="preserve"> qui est un </w:t>
+      </w:r>
+      <w:proofErr w:type="spellStart"/>
+      <w:r>
+        <w:t>framework</w:t>
+      </w:r>
+      <w:proofErr w:type="spellEnd"/>
+      <w:r>
+        <w:t xml:space="preserve"> qui donne des classes CSS utilitaires). Avec </w:t>
+      </w:r>
+      <w:proofErr w:type="spellStart"/>
+      <w:r>
+        <w:t>bootstrap</w:t>
+      </w:r>
+      <w:proofErr w:type="spellEnd"/>
+      <w:r>
+        <w:t xml:space="preserve"> plusieurs choses sont défini</w:t>
       </w:r>
       <w:r>
         <w:t>s</w:t>
       </w:r>
       <w:r>
-        <w:t xml:space="preserve"> par défaut comme les couleurs et avec sass ont redéfini cela. Les 2 ensembles sont top !!</w:t>
+        <w:t xml:space="preserve"> par défaut comme les couleurs et avec </w:t>
+      </w:r>
+      <w:proofErr w:type="spellStart"/>
+      <w:r>
+        <w:t>sass</w:t>
+      </w:r>
+      <w:proofErr w:type="spellEnd"/>
+      <w:r>
+        <w:t xml:space="preserve"> ont redéfini cela. Les 2 ensembles sont top !!</w:t>
       </w:r>
     </w:p>
     <w:p>
       <w:r>
         <w:drawing>
-          <wp:inline distT="0" distB="0" distL="0" distR="0" wp14:anchorId="73827D8D" wp14:editId="30B1D62D">
-            <wp:extent cx="4358613" cy="6768465"/>
-            <wp:effectExtent l="0" t="0" r="4445" b="0"/>
+          <wp:inline distT="0" distB="0" distL="0" distR="0" wp14:anchorId="73827D8D" wp14:editId="4E0D6E75">
+            <wp:extent cx="3051525" cy="4738696"/>
+            <wp:effectExtent l="0" t="0" r="0" b="5080"/>
             <wp:docPr id="1893901265" name="Image 1"/>
             <wp:cNvGraphicFramePr>
               <a:graphicFrameLocks xmlns:a="http://schemas.openxmlformats.org/drawingml/2006/main" noChangeAspect="1"/>
@@ -530,7 +849,7 @@
                   <pic:spPr>
                     <a:xfrm>
                       <a:off x="0" y="0"/>
-                      <a:ext cx="4366527" cy="6780755"/>
+                      <a:ext cx="3065460" cy="4760335"/>
                     </a:xfrm>
                     <a:prstGeom prst="rect">
                       <a:avLst/>
@@ -545,8 +864,15 @@
     </w:p>
     <w:p>
       <w:r>
-        <w:lastRenderedPageBreak/>
-        <w:t xml:space="preserve">Bien sur, commit sur git au fur et à mesure : </w:t>
+        <w:t xml:space="preserve">Bien </w:t>
+      </w:r>
+      <w:proofErr w:type="spellStart"/>
+      <w:r>
+        <w:t>sur</w:t>
+      </w:r>
+      <w:proofErr w:type="spellEnd"/>
+      <w:r>
+        <w:t xml:space="preserve">, commit sur git au fur et à mesure : </w:t>
       </w:r>
     </w:p>
     <w:p>
@@ -591,7 +917,16 @@
     <w:p/>
     <w:p>
       <w:r>
-        <w:t>Création page galerie, rajout de la route dans le fichier allRoutes. Création fichier galerie.html</w:t>
+        <w:lastRenderedPageBreak/>
+        <w:t xml:space="preserve">Création page galerie, rajout de la route dans le fichier </w:t>
+      </w:r>
+      <w:proofErr w:type="spellStart"/>
+      <w:r>
+        <w:t>allRoutes</w:t>
+      </w:r>
+      <w:proofErr w:type="spellEnd"/>
+      <w:r>
+        <w:t>. Création fichier galerie.html</w:t>
       </w:r>
       <w:r>
         <w:t>.</w:t>
@@ -602,13 +937,53 @@
         <w:t xml:space="preserve">Pour que la route fonctionne, il faut transformer tous les chemins relatifs en chemin absolu : </w:t>
       </w:r>
       <w:r>
-        <w:t>href="/scss/main.css"</w:t>
+        <w:t>href="/</w:t>
+      </w:r>
+      <w:proofErr w:type="spellStart"/>
+      <w:r>
+        <w:t>scss</w:t>
+      </w:r>
+      <w:proofErr w:type="spellEnd"/>
+      <w:r>
+        <w:t>/main.css"</w:t>
       </w:r>
       <w:r>
         <w:t xml:space="preserve">    </w:t>
       </w:r>
       <w:r>
-        <w:t>/node_modules/bootstrap/dist/js/bootstrap.bundle.min.js</w:t>
+        <w:t>/</w:t>
+      </w:r>
+      <w:proofErr w:type="spellStart"/>
+      <w:r>
+        <w:t>node_modules</w:t>
+      </w:r>
+      <w:proofErr w:type="spellEnd"/>
+      <w:r>
+        <w:t>/</w:t>
+      </w:r>
+      <w:proofErr w:type="spellStart"/>
+      <w:r>
+        <w:t>bootstrap</w:t>
+      </w:r>
+      <w:proofErr w:type="spellEnd"/>
+      <w:r>
+        <w:t>/</w:t>
+      </w:r>
+      <w:proofErr w:type="spellStart"/>
+      <w:r>
+        <w:t>dist</w:t>
+      </w:r>
+      <w:proofErr w:type="spellEnd"/>
+      <w:r>
+        <w:t>/</w:t>
+      </w:r>
+      <w:proofErr w:type="spellStart"/>
+      <w:r>
+        <w:t>js</w:t>
+      </w:r>
+      <w:proofErr w:type="spellEnd"/>
+      <w:r>
+        <w:t>/bootstrap.bundle.min.js</w:t>
       </w:r>
       <w:r>
         <w:t xml:space="preserve">              </w:t>
@@ -624,9 +999,285 @@
     </w:p>
     <w:p>
       <w:r>
-        <w:t xml:space="preserve">On remet le big title en début de page comme sur la home.html. </w:t>
-      </w:r>
-    </w:p>
+        <w:t xml:space="preserve">On remet le big </w:t>
+      </w:r>
+      <w:proofErr w:type="spellStart"/>
+      <w:r>
+        <w:t>title</w:t>
+      </w:r>
+      <w:proofErr w:type="spellEnd"/>
+      <w:r>
+        <w:t xml:space="preserve"> en début de page comme sur la home.html. </w:t>
+      </w:r>
+      <w:r>
+        <w:t xml:space="preserve">Et ensuite on met un bouton ajouter photo, et les images que l’on souhaite. </w:t>
+      </w:r>
+      <w:r>
+        <w:t xml:space="preserve">On crée un </w:t>
+      </w:r>
+      <w:proofErr w:type="spellStart"/>
+      <w:r>
+        <w:t>hover</w:t>
+      </w:r>
+      <w:proofErr w:type="spellEnd"/>
+      <w:r>
+        <w:t xml:space="preserve"> sur les images, avec un titre qui apparait, une image qui devient opaque. Pour crée une position absolue (choisie) pour le ti</w:t>
+      </w:r>
+      <w:r>
+        <w:t>t</w:t>
+      </w:r>
+      <w:r>
+        <w:t>re on doit d’abord donner une position relative au parent (ici image-</w:t>
+      </w:r>
+      <w:proofErr w:type="spellStart"/>
+      <w:r>
+        <w:t>card</w:t>
+      </w:r>
+      <w:proofErr w:type="spellEnd"/>
+      <w:r>
+        <w:t>)</w:t>
+      </w:r>
+      <w:r>
+        <w:t xml:space="preserve">. </w:t>
+      </w:r>
+    </w:p>
+    <w:p>
+      <w:r>
+        <w:t xml:space="preserve">Il faut également voir pour modifier les liens dans le header pour accéder directement à la page choisie. </w:t>
+      </w:r>
+    </w:p>
+    <w:p>
+      <w:r>
+        <w:drawing>
+          <wp:inline distT="0" distB="0" distL="0" distR="0" wp14:anchorId="09B895C3" wp14:editId="599B3D9B">
+            <wp:extent cx="2905125" cy="4491429"/>
+            <wp:effectExtent l="0" t="0" r="0" b="4445"/>
+            <wp:docPr id="1895743134" name="Image 1"/>
+            <wp:cNvGraphicFramePr>
+              <a:graphicFrameLocks xmlns:a="http://schemas.openxmlformats.org/drawingml/2006/main" noChangeAspect="1"/>
+            </wp:cNvGraphicFramePr>
+            <a:graphic xmlns:a="http://schemas.openxmlformats.org/drawingml/2006/main">
+              <a:graphicData uri="http://schemas.openxmlformats.org/drawingml/2006/picture">
+                <pic:pic xmlns:pic="http://schemas.openxmlformats.org/drawingml/2006/picture">
+                  <pic:nvPicPr>
+                    <pic:cNvPr id="1895743134" name=""/>
+                    <pic:cNvPicPr/>
+                  </pic:nvPicPr>
+                  <pic:blipFill>
+                    <a:blip r:embed="rId15"/>
+                    <a:stretch>
+                      <a:fillRect/>
+                    </a:stretch>
+                  </pic:blipFill>
+                  <pic:spPr>
+                    <a:xfrm>
+                      <a:off x="0" y="0"/>
+                      <a:ext cx="2927291" cy="4525699"/>
+                    </a:xfrm>
+                    <a:prstGeom prst="rect">
+                      <a:avLst/>
+                    </a:prstGeom>
+                  </pic:spPr>
+                </pic:pic>
+              </a:graphicData>
+            </a:graphic>
+          </wp:inline>
+        </w:drawing>
+      </w:r>
+    </w:p>
+    <w:p>
+      <w:r>
+        <w:t>Push vers git !</w:t>
+      </w:r>
+    </w:p>
+    <w:p>
+      <w:r>
+        <w:t xml:space="preserve">Réalisation </w:t>
+      </w:r>
+      <w:r>
+        <w:t>page connexion et inscription</w:t>
+      </w:r>
+      <w:r>
+        <w:t xml:space="preserve"> : </w:t>
+      </w:r>
+      <w:r>
+        <w:t xml:space="preserve">Pareil création route dans le fichier allRoutes.js. Création fichier signin.html dans le dossier </w:t>
+      </w:r>
+      <w:proofErr w:type="spellStart"/>
+      <w:r>
+        <w:t>auth</w:t>
+      </w:r>
+      <w:proofErr w:type="spellEnd"/>
+      <w:r>
+        <w:t xml:space="preserve">, dans le dossier pages. Ajout du big </w:t>
+      </w:r>
+      <w:proofErr w:type="spellStart"/>
+      <w:r>
+        <w:t>title</w:t>
+      </w:r>
+      <w:proofErr w:type="spellEnd"/>
+      <w:r>
+        <w:t xml:space="preserve"> sur la page. </w:t>
+      </w:r>
+      <w:r>
+        <w:t xml:space="preserve">Ajout du formulaire </w:t>
+      </w:r>
+      <w:proofErr w:type="spellStart"/>
+      <w:r>
+        <w:t>préfait</w:t>
+      </w:r>
+      <w:proofErr w:type="spellEnd"/>
+      <w:r>
+        <w:t xml:space="preserve"> sur </w:t>
+      </w:r>
+      <w:proofErr w:type="spellStart"/>
+      <w:r>
+        <w:t>bootstrap</w:t>
+      </w:r>
+      <w:proofErr w:type="spellEnd"/>
+      <w:r>
+        <w:t>.</w:t>
+      </w:r>
+    </w:p>
+    <w:p>
+      <w:r>
+        <w:lastRenderedPageBreak/>
+        <w:drawing>
+          <wp:inline distT="0" distB="0" distL="0" distR="0" wp14:anchorId="6ADCB06C" wp14:editId="7B233CD8">
+            <wp:extent cx="2616648" cy="3971700"/>
+            <wp:effectExtent l="0" t="0" r="0" b="0"/>
+            <wp:docPr id="1254055653" name="Image 1"/>
+            <wp:cNvGraphicFramePr>
+              <a:graphicFrameLocks xmlns:a="http://schemas.openxmlformats.org/drawingml/2006/main" noChangeAspect="1"/>
+            </wp:cNvGraphicFramePr>
+            <a:graphic xmlns:a="http://schemas.openxmlformats.org/drawingml/2006/main">
+              <a:graphicData uri="http://schemas.openxmlformats.org/drawingml/2006/picture">
+                <pic:pic xmlns:pic="http://schemas.openxmlformats.org/drawingml/2006/picture">
+                  <pic:nvPicPr>
+                    <pic:cNvPr id="1254055653" name=""/>
+                    <pic:cNvPicPr/>
+                  </pic:nvPicPr>
+                  <pic:blipFill>
+                    <a:blip r:embed="rId16"/>
+                    <a:stretch>
+                      <a:fillRect/>
+                    </a:stretch>
+                  </pic:blipFill>
+                  <pic:spPr>
+                    <a:xfrm>
+                      <a:off x="0" y="0"/>
+                      <a:ext cx="2625275" cy="3984795"/>
+                    </a:xfrm>
+                    <a:prstGeom prst="rect">
+                      <a:avLst/>
+                    </a:prstGeom>
+                  </pic:spPr>
+                </pic:pic>
+              </a:graphicData>
+            </a:graphic>
+          </wp:inline>
+        </w:drawing>
+      </w:r>
+    </w:p>
+    <w:p>
+      <w:r>
+        <w:t>On refait la même chose pour la page inscription, mais on rajoute des champs</w:t>
+      </w:r>
+    </w:p>
+    <w:p>
+      <w:r>
+        <w:drawing>
+          <wp:inline distT="0" distB="0" distL="0" distR="0" wp14:anchorId="422DA80B" wp14:editId="6D87DD01">
+            <wp:extent cx="2528564" cy="3920072"/>
+            <wp:effectExtent l="0" t="0" r="5715" b="4445"/>
+            <wp:docPr id="497431304" name="Image 1"/>
+            <wp:cNvGraphicFramePr>
+              <a:graphicFrameLocks xmlns:a="http://schemas.openxmlformats.org/drawingml/2006/main" noChangeAspect="1"/>
+            </wp:cNvGraphicFramePr>
+            <a:graphic xmlns:a="http://schemas.openxmlformats.org/drawingml/2006/main">
+              <a:graphicData uri="http://schemas.openxmlformats.org/drawingml/2006/picture">
+                <pic:pic xmlns:pic="http://schemas.openxmlformats.org/drawingml/2006/picture">
+                  <pic:nvPicPr>
+                    <pic:cNvPr id="497431304" name=""/>
+                    <pic:cNvPicPr/>
+                  </pic:nvPicPr>
+                  <pic:blipFill>
+                    <a:blip r:embed="rId17"/>
+                    <a:stretch>
+                      <a:fillRect/>
+                    </a:stretch>
+                  </pic:blipFill>
+                  <pic:spPr>
+                    <a:xfrm>
+                      <a:off x="0" y="0"/>
+                      <a:ext cx="2535716" cy="3931160"/>
+                    </a:xfrm>
+                    <a:prstGeom prst="rect">
+                      <a:avLst/>
+                    </a:prstGeom>
+                  </pic:spPr>
+                </pic:pic>
+              </a:graphicData>
+            </a:graphic>
+          </wp:inline>
+        </w:drawing>
+      </w:r>
+    </w:p>
+    <w:p>
+      <w:r>
+        <w:t xml:space="preserve">On fait la même chose pour la page mon compte (pas de maquette réalisée pour cette page). Les autres travaille avec </w:t>
+      </w:r>
+      <w:proofErr w:type="gramStart"/>
+      <w:r>
+        <w:t>les maquettes fourni</w:t>
+      </w:r>
+      <w:proofErr w:type="gramEnd"/>
+      <w:r>
+        <w:t xml:space="preserve"> par l’école. Mais on va faire ressembler aux 2 autres pages. </w:t>
+      </w:r>
+    </w:p>
+    <w:p>
+      <w:r>
+        <w:lastRenderedPageBreak/>
+        <w:drawing>
+          <wp:inline distT="0" distB="0" distL="0" distR="0" wp14:anchorId="3B869474" wp14:editId="39362B20">
+            <wp:extent cx="2479887" cy="3881561"/>
+            <wp:effectExtent l="0" t="0" r="0" b="5080"/>
+            <wp:docPr id="5528305" name="Image 1"/>
+            <wp:cNvGraphicFramePr>
+              <a:graphicFrameLocks xmlns:a="http://schemas.openxmlformats.org/drawingml/2006/main" noChangeAspect="1"/>
+            </wp:cNvGraphicFramePr>
+            <a:graphic xmlns:a="http://schemas.openxmlformats.org/drawingml/2006/main">
+              <a:graphicData uri="http://schemas.openxmlformats.org/drawingml/2006/picture">
+                <pic:pic xmlns:pic="http://schemas.openxmlformats.org/drawingml/2006/picture">
+                  <pic:nvPicPr>
+                    <pic:cNvPr id="5528305" name=""/>
+                    <pic:cNvPicPr/>
+                  </pic:nvPicPr>
+                  <pic:blipFill>
+                    <a:blip r:embed="rId18"/>
+                    <a:stretch>
+                      <a:fillRect/>
+                    </a:stretch>
+                  </pic:blipFill>
+                  <pic:spPr>
+                    <a:xfrm>
+                      <a:off x="0" y="0"/>
+                      <a:ext cx="2486902" cy="3892541"/>
+                    </a:xfrm>
+                    <a:prstGeom prst="rect">
+                      <a:avLst/>
+                    </a:prstGeom>
+                  </pic:spPr>
+                </pic:pic>
+              </a:graphicData>
+            </a:graphic>
+          </wp:inline>
+        </w:drawing>
+      </w:r>
+    </w:p>
+    <w:p/>
+    <w:p/>
     <w:sectPr>
       <w:pgSz w:w="11906" w:h="16838"/>
       <w:pgMar w:top="1417" w:right="1417" w:bottom="1417" w:left="1417" w:header="708" w:footer="708" w:gutter="0"/>

</xml_diff>

<commit_message>
création changement mot de passe
</commit_message>
<xml_diff>
--- a/Projet fil rouge frond.docx
+++ b/Projet fil rouge frond.docx
@@ -15,45 +15,13 @@
           <w:sz w:val="28"/>
           <w:szCs w:val="28"/>
         </w:rPr>
-        <w:t xml:space="preserve">Projet fil rouge </w:t>
-      </w:r>
-      <w:proofErr w:type="spellStart"/>
-      <w:r>
-        <w:rPr>
-          <w:sz w:val="28"/>
-          <w:szCs w:val="28"/>
-        </w:rPr>
-        <w:t>frond</w:t>
-      </w:r>
-      <w:proofErr w:type="spellEnd"/>
-      <w:r>
-        <w:rPr>
-          <w:sz w:val="28"/>
-          <w:szCs w:val="28"/>
-        </w:rPr>
-        <w:t>-end</w:t>
+        <w:t>Projet fil rouge frond-end</w:t>
       </w:r>
     </w:p>
     <w:p/>
     <w:p>
       <w:r>
-        <w:t xml:space="preserve">Vérification node.js installé avec </w:t>
-      </w:r>
-      <w:proofErr w:type="spellStart"/>
-      <w:r>
-        <w:t>node</w:t>
-      </w:r>
-      <w:proofErr w:type="spellEnd"/>
-      <w:r>
-        <w:t xml:space="preserve"> -v = ok version v18.16.0, pour avoir </w:t>
-      </w:r>
-      <w:proofErr w:type="spellStart"/>
-      <w:r>
-        <w:t>npm</w:t>
-      </w:r>
-      <w:proofErr w:type="spellEnd"/>
-      <w:r>
-        <w:t xml:space="preserve"> installé par défaut avec node.js</w:t>
+        <w:t>Vérification node.js installé avec node -v = ok version v18.16.0, pour avoir npm installé par défaut avec node.js</w:t>
       </w:r>
       <w:r>
         <w:t>.</w:t>
@@ -62,77 +30,19 @@
     <w:p/>
     <w:p>
       <w:r>
-        <w:t xml:space="preserve">Me met à la racine du projet (dossier fil rouge </w:t>
-      </w:r>
-      <w:proofErr w:type="spellStart"/>
-      <w:r>
-        <w:t>front-end</w:t>
-      </w:r>
-      <w:proofErr w:type="spellEnd"/>
-      <w:r>
-        <w:t xml:space="preserve">) et installe </w:t>
-      </w:r>
-      <w:proofErr w:type="spellStart"/>
-      <w:r>
-        <w:t>bootstrap</w:t>
-      </w:r>
-      <w:proofErr w:type="spellEnd"/>
-      <w:r>
-        <w:t xml:space="preserve"> avec</w:t>
-      </w:r>
-      <w:r>
-        <w:t xml:space="preserve"> </w:t>
-      </w:r>
-      <w:proofErr w:type="spellStart"/>
-      <w:r>
-        <w:t>npm</w:t>
-      </w:r>
-      <w:proofErr w:type="spellEnd"/>
-      <w:r>
-        <w:t xml:space="preserve"> </w:t>
-      </w:r>
-      <w:proofErr w:type="spellStart"/>
-      <w:r>
-        <w:t>install</w:t>
-      </w:r>
-      <w:proofErr w:type="spellEnd"/>
-      <w:r>
-        <w:t xml:space="preserve"> </w:t>
-      </w:r>
-      <w:proofErr w:type="spellStart"/>
-      <w:r>
-        <w:t>bootstrap</w:t>
-      </w:r>
-      <w:proofErr w:type="spellEnd"/>
+        <w:t>Me met à la racine du projet (dossier fil rouge front-end) et installe bootstrap avec</w:t>
+      </w:r>
+      <w:r>
+        <w:t xml:space="preserve"> npm</w:t>
+      </w:r>
+      <w:r>
+        <w:t xml:space="preserve"> install bootstrap</w:t>
+      </w:r>
       <w:r>
         <w:t>.</w:t>
       </w:r>
       <w:r>
-        <w:t xml:space="preserve"> Télécharge fichiers </w:t>
-      </w:r>
-      <w:proofErr w:type="spellStart"/>
-      <w:r>
-        <w:t>bootstrap</w:t>
-      </w:r>
-      <w:proofErr w:type="spellEnd"/>
-      <w:r>
-        <w:t xml:space="preserve"> et dépendances via </w:t>
-      </w:r>
-      <w:proofErr w:type="spellStart"/>
-      <w:r>
-        <w:t>npm</w:t>
-      </w:r>
-      <w:proofErr w:type="spellEnd"/>
-      <w:r>
-        <w:t xml:space="preserve">, contenant bibliothèque et modules externe pour fonctionnement du projet. Création dossier </w:t>
-      </w:r>
-      <w:proofErr w:type="spellStart"/>
-      <w:r>
-        <w:t>node_modules</w:t>
-      </w:r>
-      <w:proofErr w:type="spellEnd"/>
-      <w:r>
-        <w:t>.</w:t>
+        <w:t xml:space="preserve"> Télécharge fichiers bootstrap et dépendances via npm, contenant bibliothèque et modules externe pour fonctionnement du projet. Création dossier node_modules.</w:t>
       </w:r>
     </w:p>
     <w:p>
@@ -234,31 +144,7 @@
         <w:t>oute.js</w:t>
       </w:r>
       <w:r>
-        <w:t xml:space="preserve">, allRoutes.js et Router.js. Ici le code pour le routage n’est pas le plus important car c’est le style (html, </w:t>
-      </w:r>
-      <w:proofErr w:type="spellStart"/>
-      <w:r>
-        <w:t>css</w:t>
-      </w:r>
-      <w:proofErr w:type="spellEnd"/>
-      <w:r>
-        <w:t xml:space="preserve">, </w:t>
-      </w:r>
-      <w:proofErr w:type="spellStart"/>
-      <w:r>
-        <w:t>sass</w:t>
-      </w:r>
-      <w:proofErr w:type="spellEnd"/>
-      <w:r>
-        <w:t xml:space="preserve">) le plus important pour le </w:t>
-      </w:r>
-      <w:proofErr w:type="spellStart"/>
-      <w:r>
-        <w:t>front-end</w:t>
-      </w:r>
-      <w:proofErr w:type="spellEnd"/>
-      <w:r>
-        <w:t>.</w:t>
+        <w:t>, allRoutes.js et Router.js. Ici le code pour le routage n’est pas le plus important car c’est le style (html, css, sass) le plus important pour le front-end.</w:t>
       </w:r>
     </w:p>
     <w:p>
@@ -310,107 +196,32 @@
     </w:p>
     <w:p>
       <w:r>
-        <w:t xml:space="preserve">Création page home.html pour avoir affichage dynamique au milieu, entre header et </w:t>
-      </w:r>
-      <w:proofErr w:type="spellStart"/>
-      <w:r>
-        <w:t>footer</w:t>
-      </w:r>
-      <w:proofErr w:type="spellEnd"/>
-      <w:r>
-        <w:t>.</w:t>
-      </w:r>
-    </w:p>
-    <w:p>
-      <w:r>
-        <w:t xml:space="preserve">Création </w:t>
-      </w:r>
-      <w:proofErr w:type="spellStart"/>
-      <w:r>
-        <w:t>pasge</w:t>
-      </w:r>
-      <w:proofErr w:type="spellEnd"/>
-      <w:r>
-        <w:t xml:space="preserve"> 404.html, qui s’affichera si le routage ne trouve pas </w:t>
-      </w:r>
-      <w:proofErr w:type="gramStart"/>
-      <w:r>
-        <w:t>la route demandé</w:t>
-      </w:r>
-      <w:proofErr w:type="gramEnd"/>
-      <w:r>
-        <w:t>, et qui redirige vers la page d’accueil (/</w:t>
-      </w:r>
-      <w:proofErr w:type="gramStart"/>
-      <w:r>
-        <w:t>indexfront.html ,</w:t>
-      </w:r>
-      <w:proofErr w:type="gramEnd"/>
-      <w:r>
-        <w:t xml:space="preserve"> qui affiche également home.html). </w:t>
+        <w:t>Création page home.html pour avoir affichage dynamique au milieu, entre header et footer.</w:t>
+      </w:r>
+    </w:p>
+    <w:p>
+      <w:r>
+        <w:t xml:space="preserve">Création pasge 404.html, qui s’affichera si le routage ne trouve pas la route demandé, et qui redirige vers la page d’accueil (/indexfront.html , qui affiche également home.html). </w:t>
       </w:r>
     </w:p>
     <w:p>
       <w:r>
         <w:t xml:space="preserve">Création dossier </w:t>
       </w:r>
-      <w:proofErr w:type="spellStart"/>
-      <w:proofErr w:type="gramStart"/>
       <w:r>
         <w:t>scss</w:t>
       </w:r>
-      <w:proofErr w:type="spellEnd"/>
-      <w:r>
-        <w:t>(</w:t>
-      </w:r>
-      <w:proofErr w:type="gramEnd"/>
-      <w:r>
-        <w:t>avant styles)</w:t>
-      </w:r>
-      <w:r>
-        <w:t xml:space="preserve"> avec fichier </w:t>
-      </w:r>
-      <w:proofErr w:type="spellStart"/>
-      <w:proofErr w:type="gramStart"/>
-      <w:r>
-        <w:t>main.scss</w:t>
-      </w:r>
-      <w:proofErr w:type="spellEnd"/>
-      <w:proofErr w:type="gramEnd"/>
-      <w:r>
-        <w:t xml:space="preserve"> (principal) et _</w:t>
-      </w:r>
-      <w:proofErr w:type="spellStart"/>
-      <w:proofErr w:type="gramStart"/>
-      <w:r>
-        <w:t>custom.scss</w:t>
-      </w:r>
-      <w:proofErr w:type="spellEnd"/>
-      <w:proofErr w:type="gramEnd"/>
-      <w:r>
-        <w:t xml:space="preserve"> (pour customisation style</w:t>
-      </w:r>
-      <w:r>
-        <w:t xml:space="preserve">, </w:t>
-      </w:r>
-      <w:proofErr w:type="spellStart"/>
-      <w:r>
-        <w:t>underscore</w:t>
-      </w:r>
-      <w:proofErr w:type="spellEnd"/>
-      <w:r>
-        <w:t xml:space="preserve"> devant pour dire qu’il ne doit pas être compilé</w:t>
-      </w:r>
-      <w:r>
-        <w:t xml:space="preserve">) pour utiliser </w:t>
-      </w:r>
-      <w:proofErr w:type="spellStart"/>
-      <w:r>
-        <w:t>sass</w:t>
-      </w:r>
-      <w:proofErr w:type="spellEnd"/>
-      <w:r>
-        <w:t xml:space="preserve">. Avec importation de chaque fichier dans chaque fichier pour que tout soit chargé. </w:t>
+      <w:r>
+        <w:t>(avant styles)</w:t>
+      </w:r>
+      <w:r>
+        <w:t xml:space="preserve"> avec fichier main.scss (principal) et _custom.scss (pour customisation style</w:t>
+      </w:r>
+      <w:r>
+        <w:t>, underscore devant pour dire qu’il ne doit pas être compilé</w:t>
+      </w:r>
+      <w:r>
+        <w:t xml:space="preserve">) pour utiliser sass. Avec importation de chaque fichier dans chaque fichier pour que tout soit chargé. </w:t>
       </w:r>
     </w:p>
     <w:p>
@@ -494,52 +305,10 @@
     </w:p>
     <w:p>
       <w:r>
-        <w:t xml:space="preserve">Installation extension live </w:t>
-      </w:r>
-      <w:proofErr w:type="spellStart"/>
-      <w:r>
-        <w:t>sass</w:t>
-      </w:r>
-      <w:proofErr w:type="spellEnd"/>
-      <w:r>
-        <w:t xml:space="preserve"> compiler sur vs code.</w:t>
-      </w:r>
-      <w:r>
-        <w:t xml:space="preserve"> Qui permet d’avoir </w:t>
-      </w:r>
-      <w:proofErr w:type="spellStart"/>
-      <w:r>
-        <w:t>watch</w:t>
-      </w:r>
-      <w:proofErr w:type="spellEnd"/>
-      <w:r>
-        <w:t xml:space="preserve"> </w:t>
-      </w:r>
-      <w:proofErr w:type="spellStart"/>
-      <w:r>
-        <w:t>sass</w:t>
-      </w:r>
-      <w:proofErr w:type="spellEnd"/>
-      <w:r>
-        <w:t xml:space="preserve"> en bas de vs code, et en cliquant dessus, créer le fichier main.css et </w:t>
-      </w:r>
-      <w:proofErr w:type="spellStart"/>
-      <w:r>
-        <w:t>main.css.map</w:t>
-      </w:r>
-      <w:proofErr w:type="spellEnd"/>
-      <w:r>
-        <w:t xml:space="preserve">. Cela permet du fichier de </w:t>
-      </w:r>
-      <w:proofErr w:type="spellStart"/>
-      <w:proofErr w:type="gramStart"/>
-      <w:r>
-        <w:t>main.scss</w:t>
-      </w:r>
-      <w:proofErr w:type="spellEnd"/>
-      <w:proofErr w:type="gramEnd"/>
-      <w:r>
-        <w:t xml:space="preserve"> de mettre à jour le main.css. A chaque fois que j’ouvre et referme vs code, il faut bien penser à faire en sorte qu’il soit actif. </w:t>
+        <w:t>Installation extension live sass compiler sur vs code.</w:t>
+      </w:r>
+      <w:r>
+        <w:t xml:space="preserve"> Qui permet d’avoir watch sass en bas de vs code, et en cliquant dessus, créer le fichier main.css et main.css.map. Cela permet du fichier de main.scss de mettre à jour le main.css. A chaque fois que j’ouvre et referme vs code, il faut bien penser à faire en sorte qu’il soit actif. </w:t>
       </w:r>
     </w:p>
     <w:p>
@@ -635,42 +404,10 @@
     </w:p>
     <w:p>
       <w:r>
-        <w:t xml:space="preserve">Création </w:t>
-      </w:r>
-      <w:proofErr w:type="spellStart"/>
-      <w:r>
-        <w:t>footer</w:t>
-      </w:r>
-      <w:proofErr w:type="spellEnd"/>
-      <w:r>
-        <w:t xml:space="preserve"> </w:t>
-      </w:r>
-      <w:r>
-        <w:t xml:space="preserve">qui prend </w:t>
-      </w:r>
-      <w:proofErr w:type="gramStart"/>
-      <w:r>
-        <w:t>toute la largueur</w:t>
-      </w:r>
-      <w:proofErr w:type="gramEnd"/>
-      <w:r>
-        <w:t xml:space="preserve"> avec 12colonnes indiqué (sauf pour l’adresse et test qui sont mis sur 6 colonnes soit la moitié</w:t>
-      </w:r>
-      <w:proofErr w:type="gramStart"/>
-      <w:r>
-        <w:t>) ,</w:t>
-      </w:r>
-      <w:proofErr w:type="gramEnd"/>
-      <w:r>
-        <w:t xml:space="preserve"> et un </w:t>
-      </w:r>
-      <w:proofErr w:type="spellStart"/>
-      <w:r>
-        <w:t>breakpoint</w:t>
-      </w:r>
-      <w:proofErr w:type="spellEnd"/>
-      <w:r>
-        <w:t xml:space="preserve"> pour les écrans larges. Pour les écrans &gt;992px, un espace prendra seulement la place de 4colonnes sur les 12 disponible et donc dans la version bureau on a bien 3 espaces différents</w:t>
+        <w:t xml:space="preserve">Création footer </w:t>
+      </w:r>
+      <w:r>
+        <w:t>qui prend toute la largueur avec 12colonnes indiqué (sauf pour l’adresse et test qui sont mis sur 6 colonnes soit la moitié) , et un breakpoint pour les écrans larges. Pour les écrans &gt;992px, un espace prendra seulement la place de 4colonnes sur les 12 disponible et donc dans la version bureau on a bien 3 espaces différents</w:t>
       </w:r>
     </w:p>
     <w:p>
@@ -755,72 +492,16 @@
     <w:p/>
     <w:p>
       <w:r>
-        <w:t xml:space="preserve">Modification fichier home.html, pour réaliser de la page d’accueil, en concordance avec la maquette réalisée. Big </w:t>
-      </w:r>
-      <w:proofErr w:type="spellStart"/>
-      <w:r>
-        <w:t>Title</w:t>
-      </w:r>
-      <w:proofErr w:type="spellEnd"/>
-      <w:r>
-        <w:t xml:space="preserve">, pour le titre et l’image (dossier image). Puis création de 3 sections/bandeaux. Pour la mise en page, on donne la class et cela met du </w:t>
-      </w:r>
-      <w:r>
-        <w:t xml:space="preserve">style sans passer par le fichier </w:t>
-      </w:r>
-      <w:proofErr w:type="spellStart"/>
-      <w:r>
-        <w:t>css</w:t>
-      </w:r>
-      <w:proofErr w:type="spellEnd"/>
-      <w:r>
-        <w:t xml:space="preserve"> (cela est </w:t>
-      </w:r>
-      <w:proofErr w:type="gramStart"/>
-      <w:r>
-        <w:t>du</w:t>
-      </w:r>
-      <w:proofErr w:type="gramEnd"/>
-      <w:r>
-        <w:t xml:space="preserve"> à </w:t>
-      </w:r>
-      <w:proofErr w:type="spellStart"/>
-      <w:r>
-        <w:t>bootstrap</w:t>
-      </w:r>
-      <w:proofErr w:type="spellEnd"/>
-      <w:r>
-        <w:t xml:space="preserve"> qui est un </w:t>
-      </w:r>
-      <w:proofErr w:type="spellStart"/>
-      <w:r>
-        <w:t>framework</w:t>
-      </w:r>
-      <w:proofErr w:type="spellEnd"/>
-      <w:r>
-        <w:t xml:space="preserve"> qui donne des classes CSS utilitaires). Avec </w:t>
-      </w:r>
-      <w:proofErr w:type="spellStart"/>
-      <w:r>
-        <w:t>bootstrap</w:t>
-      </w:r>
-      <w:proofErr w:type="spellEnd"/>
-      <w:r>
-        <w:t xml:space="preserve"> plusieurs choses sont défini</w:t>
+        <w:t xml:space="preserve">Modification fichier home.html, pour réaliser de la page d’accueil, en concordance avec la maquette réalisée. Big Title, pour le titre et l’image (dossier image). Puis création de 3 sections/bandeaux. Pour la mise en page, on donne la class et cela met du </w:t>
+      </w:r>
+      <w:r>
+        <w:t>style sans passer par le fichier css (cela est du à bootstrap qui est un framework qui donne des classes CSS utilitaires). Avec bootstrap plusieurs choses sont défini</w:t>
       </w:r>
       <w:r>
         <w:t>s</w:t>
       </w:r>
       <w:r>
-        <w:t xml:space="preserve"> par défaut comme les couleurs et avec </w:t>
-      </w:r>
-      <w:proofErr w:type="spellStart"/>
-      <w:r>
-        <w:t>sass</w:t>
-      </w:r>
-      <w:proofErr w:type="spellEnd"/>
-      <w:r>
-        <w:t xml:space="preserve"> ont redéfini cela. Les 2 ensembles sont top !!</w:t>
+        <w:t xml:space="preserve"> par défaut comme les couleurs et avec sass ont redéfini cela. Les 2 ensembles sont top !!</w:t>
       </w:r>
     </w:p>
     <w:p>
@@ -864,15 +545,7 @@
     </w:p>
     <w:p>
       <w:r>
-        <w:t xml:space="preserve">Bien </w:t>
-      </w:r>
-      <w:proofErr w:type="spellStart"/>
-      <w:r>
-        <w:t>sur</w:t>
-      </w:r>
-      <w:proofErr w:type="spellEnd"/>
-      <w:r>
-        <w:t xml:space="preserve">, commit sur git au fur et à mesure : </w:t>
+        <w:t xml:space="preserve">Bien sur, commit sur git au fur et à mesure : </w:t>
       </w:r>
     </w:p>
     <w:p>
@@ -918,15 +591,7 @@
     <w:p>
       <w:r>
         <w:lastRenderedPageBreak/>
-        <w:t xml:space="preserve">Création page galerie, rajout de la route dans le fichier </w:t>
-      </w:r>
-      <w:proofErr w:type="spellStart"/>
-      <w:r>
-        <w:t>allRoutes</w:t>
-      </w:r>
-      <w:proofErr w:type="spellEnd"/>
-      <w:r>
-        <w:t>. Création fichier galerie.html</w:t>
+        <w:t>Création page galerie, rajout de la route dans le fichier allRoutes. Création fichier galerie.html</w:t>
       </w:r>
       <w:r>
         <w:t>.</w:t>
@@ -937,53 +602,13 @@
         <w:t xml:space="preserve">Pour que la route fonctionne, il faut transformer tous les chemins relatifs en chemin absolu : </w:t>
       </w:r>
       <w:r>
-        <w:t>href="/</w:t>
-      </w:r>
-      <w:proofErr w:type="spellStart"/>
-      <w:r>
-        <w:t>scss</w:t>
-      </w:r>
-      <w:proofErr w:type="spellEnd"/>
-      <w:r>
-        <w:t>/main.css"</w:t>
+        <w:t>href="/scss/main.css"</w:t>
       </w:r>
       <w:r>
         <w:t xml:space="preserve">    </w:t>
       </w:r>
       <w:r>
-        <w:t>/</w:t>
-      </w:r>
-      <w:proofErr w:type="spellStart"/>
-      <w:r>
-        <w:t>node_modules</w:t>
-      </w:r>
-      <w:proofErr w:type="spellEnd"/>
-      <w:r>
-        <w:t>/</w:t>
-      </w:r>
-      <w:proofErr w:type="spellStart"/>
-      <w:r>
-        <w:t>bootstrap</w:t>
-      </w:r>
-      <w:proofErr w:type="spellEnd"/>
-      <w:r>
-        <w:t>/</w:t>
-      </w:r>
-      <w:proofErr w:type="spellStart"/>
-      <w:r>
-        <w:t>dist</w:t>
-      </w:r>
-      <w:proofErr w:type="spellEnd"/>
-      <w:r>
-        <w:t>/</w:t>
-      </w:r>
-      <w:proofErr w:type="spellStart"/>
-      <w:r>
-        <w:t>js</w:t>
-      </w:r>
-      <w:proofErr w:type="spellEnd"/>
-      <w:r>
-        <w:t>/bootstrap.bundle.min.js</w:t>
+        <w:t>/node_modules/bootstrap/dist/js/bootstrap.bundle.min.js</w:t>
       </w:r>
       <w:r>
         <w:t xml:space="preserve">              </w:t>
@@ -999,43 +624,19 @@
     </w:p>
     <w:p>
       <w:r>
-        <w:t xml:space="preserve">On remet le big </w:t>
-      </w:r>
-      <w:proofErr w:type="spellStart"/>
-      <w:r>
-        <w:t>title</w:t>
-      </w:r>
-      <w:proofErr w:type="spellEnd"/>
-      <w:r>
-        <w:t xml:space="preserve"> en début de page comme sur la home.html. </w:t>
+        <w:t xml:space="preserve">On remet le big title en début de page comme sur la home.html. </w:t>
       </w:r>
       <w:r>
         <w:t xml:space="preserve">Et ensuite on met un bouton ajouter photo, et les images que l’on souhaite. </w:t>
       </w:r>
       <w:r>
-        <w:t xml:space="preserve">On crée un </w:t>
-      </w:r>
-      <w:proofErr w:type="spellStart"/>
-      <w:r>
-        <w:t>hover</w:t>
-      </w:r>
-      <w:proofErr w:type="spellEnd"/>
-      <w:r>
-        <w:t xml:space="preserve"> sur les images, avec un titre qui apparait, une image qui devient opaque. Pour crée une position absolue (choisie) pour le ti</w:t>
+        <w:t>On crée un hover sur les images, avec un titre qui apparait, une image qui devient opaque. Pour crée une position absolue (choisie) pour le ti</w:t>
       </w:r>
       <w:r>
         <w:t>t</w:t>
       </w:r>
       <w:r>
-        <w:t>re on doit d’abord donner une position relative au parent (ici image-</w:t>
-      </w:r>
-      <w:proofErr w:type="spellStart"/>
-      <w:r>
-        <w:t>card</w:t>
-      </w:r>
-      <w:proofErr w:type="spellEnd"/>
-      <w:r>
-        <w:t>)</w:t>
+        <w:t>re on doit d’abord donner une position relative au parent (ici image-card)</w:t>
       </w:r>
       <w:r>
         <w:t xml:space="preserve">. </w:t>
@@ -1101,42 +702,10 @@
         <w:t xml:space="preserve"> : </w:t>
       </w:r>
       <w:r>
-        <w:t xml:space="preserve">Pareil création route dans le fichier allRoutes.js. Création fichier signin.html dans le dossier </w:t>
-      </w:r>
-      <w:proofErr w:type="spellStart"/>
-      <w:r>
-        <w:t>auth</w:t>
-      </w:r>
-      <w:proofErr w:type="spellEnd"/>
-      <w:r>
-        <w:t xml:space="preserve">, dans le dossier pages. Ajout du big </w:t>
-      </w:r>
-      <w:proofErr w:type="spellStart"/>
-      <w:r>
-        <w:t>title</w:t>
-      </w:r>
-      <w:proofErr w:type="spellEnd"/>
-      <w:r>
-        <w:t xml:space="preserve"> sur la page. </w:t>
-      </w:r>
-      <w:r>
-        <w:t xml:space="preserve">Ajout du formulaire </w:t>
-      </w:r>
-      <w:proofErr w:type="spellStart"/>
-      <w:r>
-        <w:t>préfait</w:t>
-      </w:r>
-      <w:proofErr w:type="spellEnd"/>
-      <w:r>
-        <w:t xml:space="preserve"> sur </w:t>
-      </w:r>
-      <w:proofErr w:type="spellStart"/>
-      <w:r>
-        <w:t>bootstrap</w:t>
-      </w:r>
-      <w:proofErr w:type="spellEnd"/>
-      <w:r>
-        <w:t>.</w:t>
+        <w:t xml:space="preserve">Pareil création route dans le fichier allRoutes.js. Création fichier signin.html dans le dossier auth, dans le dossier pages. Ajout du big title sur la page. </w:t>
+      </w:r>
+      <w:r>
+        <w:t>Ajout du formulaire préfait sur bootstrap.</w:t>
       </w:r>
     </w:p>
     <w:p>
@@ -1225,15 +794,7 @@
     </w:p>
     <w:p>
       <w:r>
-        <w:t xml:space="preserve">On fait la même chose pour la page mon compte (pas de maquette réalisée pour cette page). Les autres travaille avec </w:t>
-      </w:r>
-      <w:proofErr w:type="gramStart"/>
-      <w:r>
-        <w:t>les maquettes fourni</w:t>
-      </w:r>
-      <w:proofErr w:type="gramEnd"/>
-      <w:r>
-        <w:t xml:space="preserve"> par l’école. Mais on va faire ressembler aux 2 autres pages. </w:t>
+        <w:t xml:space="preserve">On fait la même chose pour la page mon compte (pas de maquette réalisée pour cette page). Les autres travaille avec les maquettes fourni par l’école. Mais on va faire ressembler aux 2 autres pages. </w:t>
       </w:r>
     </w:p>
     <w:p>
@@ -1276,7 +837,105 @@
         </w:drawing>
       </w:r>
     </w:p>
+    <w:p>
+      <w:r>
+        <w:t>Les données sont simulées en mettant value, car nous ne sommes pas connectée  à une BDD pour que celles-ci s’affichent.</w:t>
+      </w:r>
+    </w:p>
     <w:p/>
+    <w:p>
+      <w:r>
+        <w:t>Push sur git :</w:t>
+      </w:r>
+    </w:p>
+    <w:p>
+      <w:r>
+        <w:t xml:space="preserve"> </w:t>
+      </w:r>
+      <w:r>
+        <w:drawing>
+          <wp:inline distT="0" distB="0" distL="0" distR="0" wp14:anchorId="56D8754F" wp14:editId="4919447F">
+            <wp:extent cx="2267266" cy="1848108"/>
+            <wp:effectExtent l="0" t="0" r="0" b="0"/>
+            <wp:docPr id="1673791962" name="Image 1"/>
+            <wp:cNvGraphicFramePr>
+              <a:graphicFrameLocks xmlns:a="http://schemas.openxmlformats.org/drawingml/2006/main" noChangeAspect="1"/>
+            </wp:cNvGraphicFramePr>
+            <a:graphic xmlns:a="http://schemas.openxmlformats.org/drawingml/2006/main">
+              <a:graphicData uri="http://schemas.openxmlformats.org/drawingml/2006/picture">
+                <pic:pic xmlns:pic="http://schemas.openxmlformats.org/drawingml/2006/picture">
+                  <pic:nvPicPr>
+                    <pic:cNvPr id="1673791962" name=""/>
+                    <pic:cNvPicPr/>
+                  </pic:nvPicPr>
+                  <pic:blipFill>
+                    <a:blip r:embed="rId19"/>
+                    <a:stretch>
+                      <a:fillRect/>
+                    </a:stretch>
+                  </pic:blipFill>
+                  <pic:spPr>
+                    <a:xfrm>
+                      <a:off x="0" y="0"/>
+                      <a:ext cx="2267266" cy="1848108"/>
+                    </a:xfrm>
+                    <a:prstGeom prst="rect">
+                      <a:avLst/>
+                    </a:prstGeom>
+                  </pic:spPr>
+                </pic:pic>
+              </a:graphicData>
+            </a:graphic>
+          </wp:inline>
+        </w:drawing>
+      </w:r>
+    </w:p>
+    <w:p/>
+    <w:p>
+      <w:r>
+        <w:t>Création également de la page juste pour changer le mot de passe = editPassword. De la même manière, création route, création fichier editPassword.html</w:t>
+      </w:r>
+    </w:p>
+    <w:p>
+      <w:r>
+        <w:lastRenderedPageBreak/>
+        <w:drawing>
+          <wp:inline distT="0" distB="0" distL="0" distR="0" wp14:anchorId="1DDD30A2" wp14:editId="3F0A6C29">
+            <wp:extent cx="2732882" cy="4212590"/>
+            <wp:effectExtent l="0" t="0" r="0" b="0"/>
+            <wp:docPr id="997240592" name="Image 1"/>
+            <wp:cNvGraphicFramePr>
+              <a:graphicFrameLocks xmlns:a="http://schemas.openxmlformats.org/drawingml/2006/main" noChangeAspect="1"/>
+            </wp:cNvGraphicFramePr>
+            <a:graphic xmlns:a="http://schemas.openxmlformats.org/drawingml/2006/main">
+              <a:graphicData uri="http://schemas.openxmlformats.org/drawingml/2006/picture">
+                <pic:pic xmlns:pic="http://schemas.openxmlformats.org/drawingml/2006/picture">
+                  <pic:nvPicPr>
+                    <pic:cNvPr id="997240592" name=""/>
+                    <pic:cNvPicPr/>
+                  </pic:nvPicPr>
+                  <pic:blipFill>
+                    <a:blip r:embed="rId20"/>
+                    <a:stretch>
+                      <a:fillRect/>
+                    </a:stretch>
+                  </pic:blipFill>
+                  <pic:spPr>
+                    <a:xfrm>
+                      <a:off x="0" y="0"/>
+                      <a:ext cx="2736666" cy="4218422"/>
+                    </a:xfrm>
+                    <a:prstGeom prst="rect">
+                      <a:avLst/>
+                    </a:prstGeom>
+                  </pic:spPr>
+                </pic:pic>
+              </a:graphicData>
+            </a:graphic>
+          </wp:inline>
+        </w:drawing>
+      </w:r>
+    </w:p>
     <w:p/>
     <w:sectPr>
       <w:pgSz w:w="11906" w:h="16838"/>

</xml_diff>

<commit_message>
ajout page carte + mesResa + reserver
</commit_message>
<xml_diff>
--- a/Projet fil rouge frond.docx
+++ b/Projet fil rouge frond.docx
@@ -693,24 +693,58 @@
     </w:p>
     <w:p>
       <w:r>
-        <w:t xml:space="preserve">Réalisation </w:t>
-      </w:r>
-      <w:r>
-        <w:t>page connexion et inscription</w:t>
-      </w:r>
-      <w:r>
-        <w:t xml:space="preserve"> : </w:t>
-      </w:r>
-      <w:r>
-        <w:t xml:space="preserve">Pareil création route dans le fichier allRoutes.js. Création fichier signin.html dans le dossier auth, dans le dossier pages. Ajout du big title sur la page. </w:t>
-      </w:r>
-      <w:r>
-        <w:t>Ajout du formulaire préfait sur bootstrap.</w:t>
+        <w:t xml:space="preserve">Création du fichier carte.html + ajout de la route, pour afficher la carte du restaurant. Avec 3 sections, entrées, plats, desserts. Mise en page avec bootstrap. </w:t>
       </w:r>
     </w:p>
     <w:p>
       <w:r>
         <w:lastRenderedPageBreak/>
+        <w:drawing>
+          <wp:inline distT="0" distB="0" distL="0" distR="0" wp14:anchorId="1B12E8C0" wp14:editId="00FCFECE">
+            <wp:extent cx="2100896" cy="3243764"/>
+            <wp:effectExtent l="0" t="0" r="0" b="0"/>
+            <wp:docPr id="1068039146" name="Image 1"/>
+            <wp:cNvGraphicFramePr>
+              <a:graphicFrameLocks xmlns:a="http://schemas.openxmlformats.org/drawingml/2006/main" noChangeAspect="1"/>
+            </wp:cNvGraphicFramePr>
+            <a:graphic xmlns:a="http://schemas.openxmlformats.org/drawingml/2006/main">
+              <a:graphicData uri="http://schemas.openxmlformats.org/drawingml/2006/picture">
+                <pic:pic xmlns:pic="http://schemas.openxmlformats.org/drawingml/2006/picture">
+                  <pic:nvPicPr>
+                    <pic:cNvPr id="1068039146" name=""/>
+                    <pic:cNvPicPr/>
+                  </pic:nvPicPr>
+                  <pic:blipFill>
+                    <a:blip r:embed="rId16"/>
+                    <a:stretch>
+                      <a:fillRect/>
+                    </a:stretch>
+                  </pic:blipFill>
+                  <pic:spPr>
+                    <a:xfrm>
+                      <a:off x="0" y="0"/>
+                      <a:ext cx="2108449" cy="3255426"/>
+                    </a:xfrm>
+                    <a:prstGeom prst="rect">
+                      <a:avLst/>
+                    </a:prstGeom>
+                  </pic:spPr>
+                </pic:pic>
+              </a:graphicData>
+            </a:graphic>
+          </wp:inline>
+        </w:drawing>
+      </w:r>
+    </w:p>
+    <w:p/>
+    <w:p>
+      <w:r>
+        <w:t>Réalisation page connexion et inscription : Pareil création route dans le fichier allRoutes.js. Création fichier signin.html dans le dossier auth, dans le dossier pages. Ajout du big title sur la page. Ajout du formulaire préfait sur bootstrap.</w:t>
+      </w:r>
+    </w:p>
+    <w:p/>
+    <w:p>
+      <w:r>
         <w:drawing>
           <wp:inline distT="0" distB="0" distL="0" distR="0" wp14:anchorId="6ADCB06C" wp14:editId="7B233CD8">
             <wp:extent cx="2616648" cy="3971700"/>
@@ -727,7 +761,7 @@
                     <pic:cNvPicPr/>
                   </pic:nvPicPr>
                   <pic:blipFill>
-                    <a:blip r:embed="rId16"/>
+                    <a:blip r:embed="rId17"/>
                     <a:stretch>
                       <a:fillRect/>
                     </a:stretch>
@@ -755,6 +789,7 @@
     </w:p>
     <w:p>
       <w:r>
+        <w:lastRenderedPageBreak/>
         <w:drawing>
           <wp:inline distT="0" distB="0" distL="0" distR="0" wp14:anchorId="422DA80B" wp14:editId="6D87DD01">
             <wp:extent cx="2528564" cy="3920072"/>
@@ -771,7 +806,7 @@
                     <pic:cNvPicPr/>
                   </pic:nvPicPr>
                   <pic:blipFill>
-                    <a:blip r:embed="rId17"/>
+                    <a:blip r:embed="rId18"/>
                     <a:stretch>
                       <a:fillRect/>
                     </a:stretch>
@@ -799,7 +834,6 @@
     </w:p>
     <w:p>
       <w:r>
-        <w:lastRenderedPageBreak/>
         <w:drawing>
           <wp:inline distT="0" distB="0" distL="0" distR="0" wp14:anchorId="3B869474" wp14:editId="39362B20">
             <wp:extent cx="2479887" cy="3881561"/>
@@ -816,7 +850,7 @@
                     <pic:cNvPicPr/>
                   </pic:nvPicPr>
                   <pic:blipFill>
-                    <a:blip r:embed="rId18"/>
+                    <a:blip r:embed="rId19"/>
                     <a:stretch>
                       <a:fillRect/>
                     </a:stretch>
@@ -869,7 +903,7 @@
                     <pic:cNvPicPr/>
                   </pic:nvPicPr>
                   <pic:blipFill>
-                    <a:blip r:embed="rId19"/>
+                    <a:blip r:embed="rId20"/>
                     <a:stretch>
                       <a:fillRect/>
                     </a:stretch>
@@ -898,7 +932,6 @@
     </w:p>
     <w:p>
       <w:r>
-        <w:lastRenderedPageBreak/>
         <w:drawing>
           <wp:inline distT="0" distB="0" distL="0" distR="0" wp14:anchorId="1DDD30A2" wp14:editId="3F0A6C29">
             <wp:extent cx="2732882" cy="4212590"/>
@@ -915,7 +948,7 @@
                     <pic:cNvPicPr/>
                   </pic:nvPicPr>
                   <pic:blipFill>
-                    <a:blip r:embed="rId20"/>
+                    <a:blip r:embed="rId21"/>
                     <a:stretch>
                       <a:fillRect/>
                     </a:stretch>
@@ -936,6 +969,221 @@
         </w:drawing>
       </w:r>
     </w:p>
+    <w:p/>
+    <w:p>
+      <w:r>
+        <w:t>Sur le fichier de la galerie, ajout des bouton modification et suppression sur l’image, comme le tire. Apparition lors du hover sur l’image.</w:t>
+      </w:r>
+      <w:r>
+        <w:t xml:space="preserve"> Pour cela utilisation du modal de bootstrap, qui est une fonctionnalité </w:t>
+      </w:r>
+      <w:r>
+        <w:t>q</w:t>
+      </w:r>
+      <w:r>
+        <w:t>ui permet de créer des fenêtres superposées(pop-in</w:t>
+      </w:r>
+      <w:r>
+        <w:t>/mini fenêtre</w:t>
+      </w:r>
+      <w:r>
+        <w:t xml:space="preserve">) sur une page web. </w:t>
+      </w:r>
+      <w:r>
+        <w:t>Pour les logos supprimer et modifier, on trouve les class sur le site de bootstrap directement (poubelle = bi bi-trash</w:t>
+      </w:r>
+      <w:r>
+        <w:t>).</w:t>
+      </w:r>
+    </w:p>
+    <w:p>
+      <w:r>
+        <w:lastRenderedPageBreak/>
+        <w:t xml:space="preserve">A ce stade je me rends compte que j’ai fait un lien vers le dossier bootstrap-icons, mais que je n’ai pas ce dossier. Mais icones ne s’affichent donc pas. Pour cela je télécharge bootstrap-icons via npm. </w:t>
+      </w:r>
+    </w:p>
+    <w:p>
+      <w:r>
+        <w:drawing>
+          <wp:inline distT="0" distB="0" distL="0" distR="0" wp14:anchorId="3DDAD35C" wp14:editId="7683DE46">
+            <wp:extent cx="4152900" cy="408790"/>
+            <wp:effectExtent l="0" t="0" r="0" b="0"/>
+            <wp:docPr id="387270127" name="Image 1"/>
+            <wp:cNvGraphicFramePr>
+              <a:graphicFrameLocks xmlns:a="http://schemas.openxmlformats.org/drawingml/2006/main" noChangeAspect="1"/>
+            </wp:cNvGraphicFramePr>
+            <a:graphic xmlns:a="http://schemas.openxmlformats.org/drawingml/2006/main">
+              <a:graphicData uri="http://schemas.openxmlformats.org/drawingml/2006/picture">
+                <pic:pic xmlns:pic="http://schemas.openxmlformats.org/drawingml/2006/picture">
+                  <pic:nvPicPr>
+                    <pic:cNvPr id="387270127" name=""/>
+                    <pic:cNvPicPr/>
+                  </pic:nvPicPr>
+                  <pic:blipFill>
+                    <a:blip r:embed="rId22"/>
+                    <a:stretch>
+                      <a:fillRect/>
+                    </a:stretch>
+                  </pic:blipFill>
+                  <pic:spPr>
+                    <a:xfrm>
+                      <a:off x="0" y="0"/>
+                      <a:ext cx="4179497" cy="411408"/>
+                    </a:xfrm>
+                    <a:prstGeom prst="rect">
+                      <a:avLst/>
+                    </a:prstGeom>
+                  </pic:spPr>
+                </pic:pic>
+              </a:graphicData>
+            </a:graphic>
+          </wp:inline>
+        </w:drawing>
+      </w:r>
+    </w:p>
+    <w:p>
+      <w:r>
+        <w:t>Mes icones apparaissent, super ! maintenant création de la modal pour l’édition et la suppression de photo.</w:t>
+      </w:r>
+      <w:r>
+        <w:t xml:space="preserve"> Pour cela on trouve le code sur le site de bootstrap. C’est la partie JS de bo</w:t>
+      </w:r>
+      <w:r>
+        <w:t>o</w:t>
+      </w:r>
+      <w:r>
+        <w:t xml:space="preserve">tstrap qui permet de gérer la modale. </w:t>
+      </w:r>
+      <w:r>
+        <w:t>Le model pour l’ajout et l’édition de la photo est le même.</w:t>
+      </w:r>
+      <w:r>
+        <w:t xml:space="preserve"> Pour la suppression on écrit en dur dans le code ce que l’on souhaite supprimer car pas relier à un back-end, donc ne peut pas récupérer les infos. </w:t>
+      </w:r>
+    </w:p>
+    <w:p>
+      <w:r>
+        <w:drawing>
+          <wp:inline distT="0" distB="0" distL="0" distR="0" wp14:anchorId="530B5D28" wp14:editId="06C6CFA4">
+            <wp:extent cx="1579231" cy="1662265"/>
+            <wp:effectExtent l="0" t="0" r="2540" b="0"/>
+            <wp:docPr id="78039135" name="Image 1"/>
+            <wp:cNvGraphicFramePr>
+              <a:graphicFrameLocks xmlns:a="http://schemas.openxmlformats.org/drawingml/2006/main" noChangeAspect="1"/>
+            </wp:cNvGraphicFramePr>
+            <a:graphic xmlns:a="http://schemas.openxmlformats.org/drawingml/2006/main">
+              <a:graphicData uri="http://schemas.openxmlformats.org/drawingml/2006/picture">
+                <pic:pic xmlns:pic="http://schemas.openxmlformats.org/drawingml/2006/picture">
+                  <pic:nvPicPr>
+                    <pic:cNvPr id="78039135" name=""/>
+                    <pic:cNvPicPr/>
+                  </pic:nvPicPr>
+                  <pic:blipFill>
+                    <a:blip r:embed="rId23"/>
+                    <a:stretch>
+                      <a:fillRect/>
+                    </a:stretch>
+                  </pic:blipFill>
+                  <pic:spPr>
+                    <a:xfrm>
+                      <a:off x="0" y="0"/>
+                      <a:ext cx="1586962" cy="1670403"/>
+                    </a:xfrm>
+                    <a:prstGeom prst="rect">
+                      <a:avLst/>
+                    </a:prstGeom>
+                  </pic:spPr>
+                </pic:pic>
+              </a:graphicData>
+            </a:graphic>
+          </wp:inline>
+        </w:drawing>
+      </w:r>
+    </w:p>
+    <w:p/>
+    <w:p>
+      <w:r>
+        <w:t>Création page mesResa.html, pour afficher toutes les réservations, pareil écrit en dur, car pas relié au back-end. Création de la route, et ajout du lien pour la navbar.</w:t>
+      </w:r>
+    </w:p>
+    <w:p>
+      <w:r>
+        <w:t>Création de la page reserver.html, avec création de la route et ajout du lien.</w:t>
+      </w:r>
+      <w:r>
+        <w:t xml:space="preserve"> Pareil des infos sont écrites en dur dans le code, toujours pour la même raison. </w:t>
+      </w:r>
+      <w:r>
+        <w:t>Dans le formulaire, p</w:t>
+      </w:r>
+      <w:r>
+        <w:t>our le nom et le prénom mis &lt;input disabled</w:t>
+      </w:r>
+      <w:r>
+        <w:t xml:space="preserve">&gt; </w:t>
+      </w:r>
+      <w:r>
+        <w:t>pour ne pas qu’ils soient modifiable</w:t>
+      </w:r>
+      <w:r>
+        <w:t>s</w:t>
+      </w:r>
+      <w:r>
+        <w:t>, car récupér</w:t>
+      </w:r>
+      <w:r>
+        <w:t>és</w:t>
+      </w:r>
+      <w:r>
+        <w:t xml:space="preserve"> de l’utilisateur connecté normalement.</w:t>
+      </w:r>
+      <w:r>
+        <w:t xml:space="preserve"> Pour le service, on fait des radios bouton. Pour le name, on met le même pour faire comprendre qu’il faut choisir soit l’un soit l’autre, si on met un différents, alors on peut cliquer sur les 2 boutons en même temps. </w:t>
+      </w:r>
+      <w:r>
+        <w:t>Puis ajout du select</w:t>
+      </w:r>
+    </w:p>
+    <w:p>
+      <w:r>
+        <w:drawing>
+          <wp:inline distT="0" distB="0" distL="0" distR="0" wp14:anchorId="3CC1977B" wp14:editId="370E5E18">
+            <wp:extent cx="1852800" cy="2870835"/>
+            <wp:effectExtent l="0" t="0" r="0" b="5715"/>
+            <wp:docPr id="1401627960" name="Image 1"/>
+            <wp:cNvGraphicFramePr>
+              <a:graphicFrameLocks xmlns:a="http://schemas.openxmlformats.org/drawingml/2006/main" noChangeAspect="1"/>
+            </wp:cNvGraphicFramePr>
+            <a:graphic xmlns:a="http://schemas.openxmlformats.org/drawingml/2006/main">
+              <a:graphicData uri="http://schemas.openxmlformats.org/drawingml/2006/picture">
+                <pic:pic xmlns:pic="http://schemas.openxmlformats.org/drawingml/2006/picture">
+                  <pic:nvPicPr>
+                    <pic:cNvPr id="1401627960" name=""/>
+                    <pic:cNvPicPr/>
+                  </pic:nvPicPr>
+                  <pic:blipFill>
+                    <a:blip r:embed="rId24"/>
+                    <a:stretch>
+                      <a:fillRect/>
+                    </a:stretch>
+                  </pic:blipFill>
+                  <pic:spPr>
+                    <a:xfrm>
+                      <a:off x="0" y="0"/>
+                      <a:ext cx="1864353" cy="2888736"/>
+                    </a:xfrm>
+                    <a:prstGeom prst="rect">
+                      <a:avLst/>
+                    </a:prstGeom>
+                  </pic:spPr>
+                </pic:pic>
+              </a:graphicData>
+            </a:graphic>
+          </wp:inline>
+        </w:drawing>
+      </w:r>
+    </w:p>
+    <w:p/>
     <w:p/>
     <w:sectPr>
       <w:pgSz w:w="11906" w:h="16838"/>

</xml_diff>